<commit_message>
Finished all documentation with 7 test cases
</commit_message>
<xml_diff>
--- a/Documentation/Test Plan.docx
+++ b/Documentation/Test Plan.docx
@@ -33,7 +33,16 @@
         <w:jc w:val="left"/>
       </w:pPr>
       <w:r>
-        <w:t>For the sake of simplicity in simulation we choose to have 2 elevators in a 4 floor building.</w:t>
+        <w:t xml:space="preserve">The test cases start simple and only test for single elevator cases or only handle floor calls. Then they get more complex with multiple floor calls and passenger destinations. </w:t>
+      </w:r>
+      <w:r>
+        <w:t>For the sake of simplicity in simulation we c</w:t>
+      </w:r>
+      <w:r>
+        <w:t>hoose to have 2 elevators in a 10</w:t>
+      </w:r>
+      <w:r>
+        <w:t xml:space="preserve"> floor building.</w:t>
       </w:r>
     </w:p>
     <w:p>
@@ -52,29 +61,151 @@
         <w:t>Case 1:</w:t>
       </w:r>
       <w:r>
-        <w:t xml:space="preserve"> Both elevators at idle on ground floor, floor call occurs at floor 4.</w:t>
-      </w:r>
-      <w:r>
-        <w:t xml:space="preserve"> Once the passenger is picked up they want to go down to floor 1.</w:t>
-      </w:r>
-    </w:p>
-    <w:p>
-      <w:pPr>
-        <w:jc w:val="left"/>
-      </w:pPr>
-      <w:r>
-        <w:rPr>
-          <w:noProof/>
+        <w:t xml:space="preserve"> Both el</w:t>
+      </w:r>
+      <w:r>
+        <w:t>evators at idle on ground floor. The following inputs are pressed:</w:t>
+      </w:r>
+    </w:p>
+    <w:p>
+      <w:pPr>
+        <w:pStyle w:val="ListParagraph"/>
+        <w:numPr>
+          <w:ilvl w:val="0"/>
+          <w:numId w:val="11"/>
+        </w:numPr>
+        <w:jc w:val="left"/>
+      </w:pPr>
+      <w:r>
+        <w:t>Floor call down at floor 4</w:t>
+      </w:r>
+    </w:p>
+    <w:p>
+      <w:pPr>
+        <w:pStyle w:val="ListParagraph"/>
+        <w:numPr>
+          <w:ilvl w:val="0"/>
+          <w:numId w:val="11"/>
+        </w:numPr>
+        <w:jc w:val="left"/>
+      </w:pPr>
+      <w:r>
+        <w:t>Passenger presses floor 1 as their destination</w:t>
+      </w:r>
+    </w:p>
+    <w:p>
+      <w:pPr>
+        <w:jc w:val="left"/>
+      </w:pPr>
+      <w:r>
+        <w:rPr>
           <w:u w:val="single"/>
         </w:rPr>
+        <w:t>Expected result:</w:t>
+      </w:r>
+      <w:r>
+        <w:t xml:space="preserve"> </w:t>
+      </w:r>
+    </w:p>
+    <w:p>
+      <w:pPr>
+        <w:pStyle w:val="ListParagraph"/>
+        <w:numPr>
+          <w:ilvl w:val="0"/>
+          <w:numId w:val="12"/>
+        </w:numPr>
+        <w:jc w:val="left"/>
+      </w:pPr>
+      <w:r>
+        <w:t>Elevator 1 receives the floor call and heads up to floor 4</w:t>
+      </w:r>
+    </w:p>
+    <w:p>
+      <w:pPr>
+        <w:pStyle w:val="ListParagraph"/>
+        <w:numPr>
+          <w:ilvl w:val="0"/>
+          <w:numId w:val="12"/>
+        </w:numPr>
+        <w:jc w:val="left"/>
+      </w:pPr>
+      <w:r>
+        <w:t>A Passenger enters Elevator 1</w:t>
+      </w:r>
+    </w:p>
+    <w:p>
+      <w:pPr>
+        <w:pStyle w:val="ListParagraph"/>
+        <w:numPr>
+          <w:ilvl w:val="1"/>
+          <w:numId w:val="12"/>
+        </w:numPr>
+        <w:jc w:val="left"/>
+      </w:pPr>
+      <w:r>
+        <w:t>Presses floor 1 as destination</w:t>
+      </w:r>
+    </w:p>
+    <w:p>
+      <w:pPr>
+        <w:pStyle w:val="ListParagraph"/>
+        <w:numPr>
+          <w:ilvl w:val="0"/>
+          <w:numId w:val="12"/>
+        </w:numPr>
+        <w:jc w:val="left"/>
+      </w:pPr>
+      <w:r>
+        <w:t>Elevator 1 heads down to floor 1</w:t>
+      </w:r>
+    </w:p>
+    <w:p>
+      <w:pPr>
+        <w:pStyle w:val="ListParagraph"/>
+        <w:numPr>
+          <w:ilvl w:val="0"/>
+          <w:numId w:val="12"/>
+        </w:numPr>
+        <w:jc w:val="left"/>
+      </w:pPr>
+      <w:r>
+        <w:t>Elevator 2 remains idle this whole time</w:t>
+      </w:r>
+    </w:p>
+    <w:p>
+      <w:pPr>
+        <w:jc w:val="left"/>
+        <w:rPr>
+          <w:u w:val="single"/>
+        </w:rPr>
+      </w:pPr>
+      <w:r>
+        <w:rPr>
+          <w:u w:val="single"/>
+        </w:rPr>
+        <w:t>Output Wave:</w:t>
+      </w:r>
+    </w:p>
+    <w:p>
+      <w:pPr>
+        <w:jc w:val="left"/>
+        <w:rPr>
+          <w:noProof/>
+        </w:rPr>
+      </w:pPr>
+      <w:r>
+        <w:rPr>
+          <w:noProof/>
+          <w:u w:val="single"/>
+        </w:rPr>
         <w:drawing>
-          <wp:anchor distT="0" distB="0" distL="114300" distR="114300" simplePos="0" relativeHeight="251658240" behindDoc="0" locked="0" layoutInCell="1" allowOverlap="1" wp14:anchorId="4F8DCFD4" wp14:editId="0E6AE796">
+          <wp:anchor distT="0" distB="0" distL="114300" distR="114300" simplePos="0" relativeHeight="251658240" behindDoc="0" locked="0" layoutInCell="1" allowOverlap="1" wp14:anchorId="7948C2F6" wp14:editId="776C419D">
             <wp:simplePos x="0" y="0"/>
             <wp:positionH relativeFrom="column">
               <wp:posOffset>-910590</wp:posOffset>
             </wp:positionH>
             <wp:positionV relativeFrom="paragraph">
-              <wp:posOffset>629285</wp:posOffset>
+              <wp:posOffset>100965</wp:posOffset>
             </wp:positionV>
             <wp:extent cx="7773035" cy="2966085"/>
             <wp:effectExtent l="0" t="0" r="0" b="5715"/>
@@ -130,26 +261,6 @@
           </wp:anchor>
         </w:drawing>
       </w:r>
-      <w:r>
-        <w:rPr>
-          <w:u w:val="single"/>
-        </w:rPr>
-        <w:t>Expected result:</w:t>
-      </w:r>
-      <w:r>
-        <w:t xml:space="preserve"> Only 1 of the two elevators receives the floor call and </w:t>
-      </w:r>
-      <w:r>
-        <w:t>goes to floor, then heads to floor 1.</w:t>
-      </w:r>
-    </w:p>
-    <w:p>
-      <w:pPr>
-        <w:jc w:val="left"/>
-        <w:rPr>
-          <w:noProof/>
-        </w:rPr>
-      </w:pPr>
     </w:p>
     <w:p>
       <w:r>
@@ -222,14 +333,127 @@
           <w:noProof/>
           <w:u w:val="single"/>
         </w:rPr>
+        <w:t>Expected result:</w:t>
+      </w:r>
+      <w:r>
+        <w:rPr>
+          <w:noProof/>
+        </w:rPr>
+        <w:t xml:space="preserve"> </w:t>
+      </w:r>
+    </w:p>
+    <w:p>
+      <w:pPr>
+        <w:pStyle w:val="ListParagraph"/>
+        <w:numPr>
+          <w:ilvl w:val="0"/>
+          <w:numId w:val="13"/>
+        </w:numPr>
+        <w:jc w:val="left"/>
+        <w:rPr>
+          <w:noProof/>
+        </w:rPr>
+      </w:pPr>
+      <w:r>
+        <w:rPr>
+          <w:noProof/>
+        </w:rPr>
+        <w:t>E</w:t>
+      </w:r>
+      <w:r>
+        <w:rPr>
+          <w:noProof/>
+        </w:rPr>
+        <w:t>levator 1 heads towards floor 8</w:t>
+      </w:r>
+    </w:p>
+    <w:p>
+      <w:pPr>
+        <w:pStyle w:val="ListParagraph"/>
+        <w:numPr>
+          <w:ilvl w:val="0"/>
+          <w:numId w:val="13"/>
+        </w:numPr>
+        <w:jc w:val="left"/>
+        <w:rPr>
+          <w:noProof/>
+        </w:rPr>
+      </w:pPr>
+      <w:r>
+        <w:rPr>
+          <w:noProof/>
+        </w:rPr>
+        <w:t xml:space="preserve"> Elevator 2 heads </w:t>
+      </w:r>
+      <w:r>
+        <w:rPr>
+          <w:noProof/>
+        </w:rPr>
+        <w:t>toward floor 6 and stops there.</w:t>
+      </w:r>
+    </w:p>
+    <w:p>
+      <w:pPr>
+        <w:pStyle w:val="ListParagraph"/>
+        <w:numPr>
+          <w:ilvl w:val="0"/>
+          <w:numId w:val="13"/>
+        </w:numPr>
+        <w:jc w:val="left"/>
+        <w:rPr>
+          <w:noProof/>
+        </w:rPr>
+      </w:pPr>
+      <w:r>
+        <w:rPr>
+          <w:noProof/>
+        </w:rPr>
+        <w:t>Elevator 1 stops at</w:t>
+      </w:r>
+      <w:r>
+        <w:rPr>
+          <w:noProof/>
+        </w:rPr>
+        <w:t xml:space="preserve"> floor 7 on it’s way to floor 8</w:t>
+      </w:r>
+    </w:p>
+    <w:p>
+      <w:pPr>
+        <w:jc w:val="left"/>
+        <w:rPr>
+          <w:u w:val="single"/>
+        </w:rPr>
+      </w:pPr>
+      <w:r>
+        <w:rPr>
+          <w:u w:val="single"/>
+        </w:rPr>
+        <w:t>Output Wave</w:t>
+      </w:r>
+      <w:r>
+        <w:rPr>
+          <w:u w:val="single"/>
+        </w:rPr>
+        <w:t>:</w:t>
+      </w:r>
+    </w:p>
+    <w:p>
+      <w:pPr>
+        <w:jc w:val="left"/>
+      </w:pPr>
+      <w:r>
+        <w:rPr>
+          <w:noProof/>
+          <w:u w:val="single"/>
+        </w:rPr>
         <w:drawing>
-          <wp:anchor distT="0" distB="0" distL="114300" distR="114300" simplePos="0" relativeHeight="251659264" behindDoc="0" locked="0" layoutInCell="1" allowOverlap="1" wp14:anchorId="2ADCD2D5" wp14:editId="7490FD75">
+          <wp:anchor distT="0" distB="0" distL="114300" distR="114300" simplePos="0" relativeHeight="251659264" behindDoc="0" locked="0" layoutInCell="1" allowOverlap="1" wp14:anchorId="665F4526" wp14:editId="6FECBDE9">
             <wp:simplePos x="0" y="0"/>
             <wp:positionH relativeFrom="column">
-              <wp:posOffset>-692785</wp:posOffset>
+              <wp:posOffset>-607060</wp:posOffset>
             </wp:positionH>
             <wp:positionV relativeFrom="paragraph">
-              <wp:posOffset>1029335</wp:posOffset>
+              <wp:posOffset>192405</wp:posOffset>
             </wp:positionV>
             <wp:extent cx="7297420" cy="1669415"/>
             <wp:effectExtent l="0" t="0" r="0" b="6985"/>
@@ -285,29 +509,6 @@
           </wp:anchor>
         </w:drawing>
       </w:r>
-      <w:r>
-        <w:rPr>
-          <w:noProof/>
-          <w:u w:val="single"/>
-        </w:rPr>
-        <w:t>Expected result:</w:t>
-      </w:r>
-      <w:r>
-        <w:rPr>
-          <w:noProof/>
-        </w:rPr>
-        <w:t xml:space="preserve"> Elevator 1 heads towards floor 8. Elevator 2 heads toward floor 6 and stops there. Elevator 1 stops at floor 7 on it’s way to floor 8.</w:t>
-      </w:r>
-    </w:p>
-    <w:p>
-      <w:pPr>
-        <w:jc w:val="left"/>
-      </w:pPr>
-    </w:p>
-    <w:p>
-      <w:pPr>
-        <w:jc w:val="left"/>
-      </w:pPr>
     </w:p>
     <w:p>
       <w:r>
@@ -372,7 +573,6 @@
       <w:pPr>
         <w:jc w:val="left"/>
       </w:pPr>
-      <w:proofErr w:type="gramStart"/>
       <w:r>
         <w:rPr>
           <w:u w:val="single"/>
@@ -380,14 +580,87 @@
         <w:t>Expected Result:</w:t>
       </w:r>
       <w:r>
-        <w:t xml:space="preserve"> Elevator 1 heads to floor 1.</w:t>
-      </w:r>
-      <w:proofErr w:type="gramEnd"/>
-      <w:r>
-        <w:t xml:space="preserve"> Elevator 2 heads to floor 3 and stops there. Elevator 1 stops at floor 2 on its way to floor 1.</w:t>
-      </w:r>
-      <w:r>
-        <w:t xml:space="preserve"> Then both elevators rest in the idle state.</w:t>
+        <w:t xml:space="preserve"> </w:t>
+      </w:r>
+    </w:p>
+    <w:p>
+      <w:pPr>
+        <w:pStyle w:val="ListParagraph"/>
+        <w:numPr>
+          <w:ilvl w:val="0"/>
+          <w:numId w:val="14"/>
+        </w:numPr>
+        <w:jc w:val="left"/>
+      </w:pPr>
+      <w:r>
+        <w:t>Elevator 1 heads to floor 1</w:t>
+      </w:r>
+    </w:p>
+    <w:p>
+      <w:pPr>
+        <w:pStyle w:val="ListParagraph"/>
+        <w:numPr>
+          <w:ilvl w:val="0"/>
+          <w:numId w:val="14"/>
+        </w:numPr>
+        <w:jc w:val="left"/>
+      </w:pPr>
+      <w:r>
+        <w:t>Elevator 2 heads to floor 3 and stop</w:t>
+      </w:r>
+      <w:r>
+        <w:t>s there</w:t>
+      </w:r>
+    </w:p>
+    <w:p>
+      <w:pPr>
+        <w:pStyle w:val="ListParagraph"/>
+        <w:numPr>
+          <w:ilvl w:val="0"/>
+          <w:numId w:val="14"/>
+        </w:numPr>
+        <w:jc w:val="left"/>
+      </w:pPr>
+      <w:r>
+        <w:t>Elevator 1 stops a</w:t>
+      </w:r>
+      <w:r>
+        <w:t>t floor 2 on its way to floor 1</w:t>
+      </w:r>
+    </w:p>
+    <w:p>
+      <w:pPr>
+        <w:pStyle w:val="ListParagraph"/>
+        <w:numPr>
+          <w:ilvl w:val="0"/>
+          <w:numId w:val="14"/>
+        </w:numPr>
+        <w:jc w:val="left"/>
+      </w:pPr>
+      <w:r>
+        <w:t>Then both e</w:t>
+      </w:r>
+      <w:r>
+        <w:t>levators rest in the idle state</w:t>
+      </w:r>
+    </w:p>
+    <w:p>
+      <w:pPr>
+        <w:jc w:val="left"/>
+      </w:pPr>
+    </w:p>
+    <w:p>
+      <w:pPr>
+        <w:jc w:val="left"/>
+        <w:rPr>
+          <w:u w:val="single"/>
+        </w:rPr>
+      </w:pPr>
+      <w:r>
+        <w:rPr>
+          <w:u w:val="single"/>
+        </w:rPr>
+        <w:t>Output Wave:</w:t>
       </w:r>
     </w:p>
     <w:p>
@@ -560,26 +833,13 @@
       <w:pPr>
         <w:pStyle w:val="ListParagraph"/>
         <w:numPr>
-          <w:ilvl w:val="0"/>
-          <w:numId w:val="4"/>
-        </w:numPr>
-        <w:jc w:val="left"/>
-      </w:pPr>
-      <w:r>
-        <w:t>Elevator 2 heads to floor 7</w:t>
-      </w:r>
-    </w:p>
-    <w:p>
-      <w:pPr>
-        <w:pStyle w:val="ListParagraph"/>
-        <w:numPr>
           <w:ilvl w:val="1"/>
           <w:numId w:val="4"/>
         </w:numPr>
         <w:jc w:val="left"/>
       </w:pPr>
       <w:r>
-        <w:t>Stops at floor 7</w:t>
+        <w:t>Passes floor call at floor 6 because it is a call in the opposite direction</w:t>
       </w:r>
     </w:p>
     <w:p>
@@ -592,10 +852,1339 @@
         <w:jc w:val="left"/>
       </w:pPr>
       <w:r>
+        <w:t>Elevator 2 heads to floor 7</w:t>
+      </w:r>
+    </w:p>
+    <w:p>
+      <w:pPr>
+        <w:pStyle w:val="ListParagraph"/>
+        <w:numPr>
+          <w:ilvl w:val="0"/>
+          <w:numId w:val="4"/>
+        </w:numPr>
+        <w:jc w:val="left"/>
+      </w:pPr>
+      <w:r>
+        <w:t>Elevator 2 s</w:t>
+      </w:r>
+      <w:r>
+        <w:t>tops at floor 7</w:t>
+      </w:r>
+    </w:p>
+    <w:p>
+      <w:pPr>
+        <w:pStyle w:val="ListParagraph"/>
+        <w:numPr>
+          <w:ilvl w:val="0"/>
+          <w:numId w:val="4"/>
+        </w:numPr>
+        <w:jc w:val="left"/>
+      </w:pPr>
+      <w:r>
         <w:t>Elevator 1</w:t>
+      </w:r>
+      <w:r>
+        <w:t xml:space="preserve"> stops at floor 8</w:t>
+      </w:r>
+    </w:p>
+    <w:p>
+      <w:pPr>
+        <w:pStyle w:val="ListParagraph"/>
+        <w:numPr>
+          <w:ilvl w:val="0"/>
+          <w:numId w:val="4"/>
+        </w:numPr>
+        <w:jc w:val="left"/>
+      </w:pPr>
+      <w:r>
+        <w:t>Elevator 1 heads to and stops at floor 6</w:t>
+      </w:r>
+    </w:p>
+    <w:p>
+      <w:pPr>
+        <w:jc w:val="left"/>
+        <w:rPr>
+          <w:u w:val="single"/>
+        </w:rPr>
+      </w:pPr>
+      <w:r>
+        <w:rPr>
+          <w:u w:val="single"/>
+        </w:rPr>
+        <w:t>Output Wave:</w:t>
+      </w:r>
+    </w:p>
+    <w:p>
+      <w:pPr>
+        <w:jc w:val="left"/>
+        <w:rPr>
+          <w:noProof/>
+        </w:rPr>
+      </w:pPr>
+      <w:r>
+        <w:rPr>
+          <w:noProof/>
+        </w:rPr>
+        <w:drawing>
+          <wp:anchor distT="0" distB="0" distL="114300" distR="114300" simplePos="0" relativeHeight="251661312" behindDoc="0" locked="0" layoutInCell="1" allowOverlap="1" wp14:anchorId="645CCE3C" wp14:editId="5760C589">
+            <wp:simplePos x="0" y="0"/>
+            <wp:positionH relativeFrom="column">
+              <wp:posOffset>-644525</wp:posOffset>
+            </wp:positionH>
+            <wp:positionV relativeFrom="paragraph">
+              <wp:posOffset>29210</wp:posOffset>
+            </wp:positionV>
+            <wp:extent cx="7379335" cy="1558290"/>
+            <wp:effectExtent l="0" t="0" r="0" b="3810"/>
+            <wp:wrapSquare wrapText="bothSides"/>
+            <wp:docPr id="4" name="Picture 4"/>
+            <wp:cNvGraphicFramePr>
+              <a:graphicFrameLocks xmlns:a="http://schemas.openxmlformats.org/drawingml/2006/main" noChangeAspect="1"/>
+            </wp:cNvGraphicFramePr>
+            <a:graphic xmlns:a="http://schemas.openxmlformats.org/drawingml/2006/main">
+              <a:graphicData uri="http://schemas.openxmlformats.org/drawingml/2006/picture">
+                <pic:pic xmlns:pic="http://schemas.openxmlformats.org/drawingml/2006/picture">
+                  <pic:nvPicPr>
+                    <pic:cNvPr id="0" name=""/>
+                    <pic:cNvPicPr/>
+                  </pic:nvPicPr>
+                  <pic:blipFill rotWithShape="1">
+                    <a:blip r:embed="rId9" cstate="print">
+                      <a:extLst>
+                        <a:ext uri="{28A0092B-C50C-407E-A947-70E740481C1C}">
+                          <a14:useLocalDpi xmlns:a14="http://schemas.microsoft.com/office/drawing/2010/main" val="0"/>
+                        </a:ext>
+                      </a:extLst>
+                    </a:blip>
+                    <a:srcRect t="16875" r="23396" b="54367"/>
+                    <a:stretch/>
+                  </pic:blipFill>
+                  <pic:spPr bwMode="auto">
+                    <a:xfrm>
+                      <a:off x="0" y="0"/>
+                      <a:ext cx="7379335" cy="1558290"/>
+                    </a:xfrm>
+                    <a:prstGeom prst="rect">
+                      <a:avLst/>
+                    </a:prstGeom>
+                    <a:ln>
+                      <a:noFill/>
+                    </a:ln>
+                    <a:extLst>
+                      <a:ext uri="{53640926-AAD7-44D8-BBD7-CCE9431645EC}">
+                        <a14:shadowObscured xmlns:a14="http://schemas.microsoft.com/office/drawing/2010/main"/>
+                      </a:ext>
+                    </a:extLst>
+                  </pic:spPr>
+                </pic:pic>
+              </a:graphicData>
+            </a:graphic>
+            <wp14:sizeRelH relativeFrom="page">
+              <wp14:pctWidth>0</wp14:pctWidth>
+            </wp14:sizeRelH>
+            <wp14:sizeRelV relativeFrom="page">
+              <wp14:pctHeight>0</wp14:pctHeight>
+            </wp14:sizeRelV>
+          </wp:anchor>
+        </w:drawing>
+      </w:r>
+    </w:p>
+    <w:p>
+      <w:pPr>
+        <w:jc w:val="left"/>
+        <w:rPr>
+          <w:u w:val="single"/>
+        </w:rPr>
+      </w:pPr>
+      <w:r>
+        <w:rPr>
+          <w:u w:val="single"/>
+        </w:rPr>
+        <w:t>Actual Result:</w:t>
+      </w:r>
+    </w:p>
+    <w:p>
+      <w:pPr>
+        <w:pStyle w:val="ListParagraph"/>
+        <w:numPr>
+          <w:ilvl w:val="0"/>
+          <w:numId w:val="5"/>
+        </w:numPr>
+        <w:jc w:val="left"/>
+      </w:pPr>
+      <w:r>
+        <w:t>Elevator 1 heads to floor 8</w:t>
+      </w:r>
+    </w:p>
+    <w:p>
+      <w:pPr>
+        <w:pStyle w:val="ListParagraph"/>
+        <w:numPr>
+          <w:ilvl w:val="0"/>
+          <w:numId w:val="5"/>
+        </w:numPr>
+        <w:jc w:val="left"/>
+      </w:pPr>
+      <w:r>
+        <w:t>Elevator 1 stops to pick up the call at floor 6</w:t>
+      </w:r>
+    </w:p>
+    <w:p>
+      <w:pPr>
+        <w:pStyle w:val="ListParagraph"/>
+        <w:numPr>
+          <w:ilvl w:val="0"/>
+          <w:numId w:val="5"/>
+        </w:numPr>
+        <w:jc w:val="left"/>
+      </w:pPr>
+      <w:r>
+        <w:t>Elevator 1 continues up to floor 8</w:t>
+      </w:r>
+    </w:p>
+    <w:p>
+      <w:pPr>
+        <w:pStyle w:val="ListParagraph"/>
+        <w:numPr>
+          <w:ilvl w:val="0"/>
+          <w:numId w:val="5"/>
+        </w:numPr>
+        <w:jc w:val="left"/>
+      </w:pPr>
+      <w:r>
+        <w:t>Elevator 2 stops at floor 7</w:t>
+      </w:r>
+    </w:p>
+    <w:p>
+      <w:pPr>
+        <w:jc w:val="left"/>
+      </w:pPr>
+      <w:r>
+        <w:rPr>
+          <w:u w:val="single"/>
+        </w:rPr>
+        <w:t xml:space="preserve">What went wrong: </w:t>
+      </w:r>
+      <w:r>
+        <w:t>Elevator 1 was supposed to skip the floor call down at floor 6 because it was already heading up to floor 8. We don’t want an elevator to change direction before it reaches its initial destination. This could have been fixed if we had more time to add “smart” logic.</w:t>
+      </w:r>
+    </w:p>
+    <w:p>
+      <w:pPr>
+        <w:jc w:val="left"/>
+      </w:pPr>
+    </w:p>
+    <w:p>
+      <w:r>
+        <w:br w:type="page"/>
+      </w:r>
+    </w:p>
+    <w:p>
+      <w:pPr>
+        <w:jc w:val="left"/>
+      </w:pPr>
+      <w:r>
+        <w:rPr>
+          <w:u w:val="single"/>
+        </w:rPr>
+        <w:lastRenderedPageBreak/>
+        <w:t>Case 5:</w:t>
+      </w:r>
+      <w:r>
+        <w:t xml:space="preserve"> Both elevators start at top floor. The following inputs are pressed:</w:t>
+      </w:r>
+    </w:p>
+    <w:p>
+      <w:pPr>
+        <w:pStyle w:val="ListParagraph"/>
+        <w:numPr>
+          <w:ilvl w:val="0"/>
+          <w:numId w:val="6"/>
+        </w:numPr>
+        <w:jc w:val="left"/>
+      </w:pPr>
+      <w:r>
+        <w:t>Floor call down at floor 1</w:t>
+      </w:r>
+    </w:p>
+    <w:p>
+      <w:pPr>
+        <w:pStyle w:val="ListParagraph"/>
+        <w:numPr>
+          <w:ilvl w:val="0"/>
+          <w:numId w:val="6"/>
+        </w:numPr>
+        <w:jc w:val="left"/>
+      </w:pPr>
+      <w:r>
+        <w:t>Floor call down at floor 2</w:t>
+      </w:r>
+    </w:p>
+    <w:p>
+      <w:pPr>
+        <w:pStyle w:val="ListParagraph"/>
+        <w:numPr>
+          <w:ilvl w:val="0"/>
+          <w:numId w:val="6"/>
+        </w:numPr>
+        <w:jc w:val="left"/>
+      </w:pPr>
+      <w:r>
+        <w:t>Floor call up at floor 3</w:t>
+      </w:r>
+    </w:p>
+    <w:p>
+      <w:pPr>
+        <w:jc w:val="left"/>
+        <w:rPr>
+          <w:u w:val="single"/>
+        </w:rPr>
+      </w:pPr>
+      <w:r>
+        <w:rPr>
+          <w:u w:val="single"/>
+        </w:rPr>
+        <w:t>Expected Result:</w:t>
+      </w:r>
+    </w:p>
+    <w:p>
+      <w:pPr>
+        <w:pStyle w:val="ListParagraph"/>
+        <w:numPr>
+          <w:ilvl w:val="0"/>
+          <w:numId w:val="7"/>
+        </w:numPr>
+        <w:jc w:val="left"/>
+      </w:pPr>
+      <w:r>
+        <w:t>Elevator 1 heads to floor 1</w:t>
+      </w:r>
+    </w:p>
+    <w:p>
+      <w:pPr>
+        <w:pStyle w:val="ListParagraph"/>
+        <w:numPr>
+          <w:ilvl w:val="0"/>
+          <w:numId w:val="7"/>
+        </w:numPr>
+        <w:jc w:val="left"/>
+      </w:pPr>
+      <w:r>
+        <w:t>Elevator 2 heads to floor 2</w:t>
+      </w:r>
+    </w:p>
+    <w:p>
+      <w:pPr>
+        <w:pStyle w:val="ListParagraph"/>
+        <w:numPr>
+          <w:ilvl w:val="0"/>
+          <w:numId w:val="7"/>
+        </w:numPr>
+        <w:jc w:val="left"/>
+      </w:pPr>
+      <w:r>
+        <w:t>Elevator 2 stops at floor 2</w:t>
+      </w:r>
+    </w:p>
+    <w:p>
+      <w:pPr>
+        <w:pStyle w:val="ListParagraph"/>
+        <w:numPr>
+          <w:ilvl w:val="0"/>
+          <w:numId w:val="7"/>
+        </w:numPr>
+        <w:jc w:val="left"/>
+      </w:pPr>
+      <w:r>
+        <w:t>Elevator 1 loads passengers at floor 1</w:t>
+      </w:r>
+    </w:p>
+    <w:p>
+      <w:pPr>
+        <w:pStyle w:val="ListParagraph"/>
+        <w:numPr>
+          <w:ilvl w:val="0"/>
+          <w:numId w:val="7"/>
+        </w:numPr>
+        <w:jc w:val="left"/>
+      </w:pPr>
+      <w:r>
+        <w:rPr>
+          <w:noProof/>
+        </w:rPr>
+        <w:drawing>
+          <wp:anchor distT="0" distB="0" distL="114300" distR="114300" simplePos="0" relativeHeight="251662336" behindDoc="0" locked="0" layoutInCell="1" allowOverlap="1" wp14:anchorId="5029259A" wp14:editId="55945C63">
+            <wp:simplePos x="0" y="0"/>
+            <wp:positionH relativeFrom="column">
+              <wp:posOffset>-795655</wp:posOffset>
+            </wp:positionH>
+            <wp:positionV relativeFrom="paragraph">
+              <wp:posOffset>774700</wp:posOffset>
+            </wp:positionV>
+            <wp:extent cx="7617460" cy="1367155"/>
+            <wp:effectExtent l="0" t="0" r="2540" b="4445"/>
+            <wp:wrapSquare wrapText="bothSides"/>
+            <wp:docPr id="5" name="Picture 5"/>
+            <wp:cNvGraphicFramePr>
+              <a:graphicFrameLocks xmlns:a="http://schemas.openxmlformats.org/drawingml/2006/main" noChangeAspect="1"/>
+            </wp:cNvGraphicFramePr>
+            <a:graphic xmlns:a="http://schemas.openxmlformats.org/drawingml/2006/main">
+              <a:graphicData uri="http://schemas.openxmlformats.org/drawingml/2006/picture">
+                <pic:pic xmlns:pic="http://schemas.openxmlformats.org/drawingml/2006/picture">
+                  <pic:nvPicPr>
+                    <pic:cNvPr id="0" name=""/>
+                    <pic:cNvPicPr/>
+                  </pic:nvPicPr>
+                  <pic:blipFill rotWithShape="1">
+                    <a:blip r:embed="rId10" cstate="print">
+                      <a:extLst>
+                        <a:ext uri="{28A0092B-C50C-407E-A947-70E740481C1C}">
+                          <a14:useLocalDpi xmlns:a14="http://schemas.microsoft.com/office/drawing/2010/main" val="0"/>
+                        </a:ext>
+                      </a:extLst>
+                    </a:blip>
+                    <a:srcRect l="1604" t="16637" r="8289" b="54605"/>
+                    <a:stretch/>
+                  </pic:blipFill>
+                  <pic:spPr bwMode="auto">
+                    <a:xfrm>
+                      <a:off x="0" y="0"/>
+                      <a:ext cx="7617460" cy="1367155"/>
+                    </a:xfrm>
+                    <a:prstGeom prst="rect">
+                      <a:avLst/>
+                    </a:prstGeom>
+                    <a:ln>
+                      <a:noFill/>
+                    </a:ln>
+                    <a:extLst>
+                      <a:ext uri="{53640926-AAD7-44D8-BBD7-CCE9431645EC}">
+                        <a14:shadowObscured xmlns:a14="http://schemas.microsoft.com/office/drawing/2010/main"/>
+                      </a:ext>
+                    </a:extLst>
+                  </pic:spPr>
+                </pic:pic>
+              </a:graphicData>
+            </a:graphic>
+            <wp14:sizeRelH relativeFrom="page">
+              <wp14:pctWidth>0</wp14:pctWidth>
+            </wp14:sizeRelH>
+            <wp14:sizeRelV relativeFrom="page">
+              <wp14:pctHeight>0</wp14:pctHeight>
+            </wp14:sizeRelV>
+          </wp:anchor>
+        </w:drawing>
+      </w:r>
+      <w:r>
+        <w:t>Elevator 1 continues up to floor 3</w:t>
+      </w:r>
+    </w:p>
+    <w:p>
+      <w:pPr>
+        <w:jc w:val="left"/>
+      </w:pPr>
+      <w:r>
+        <w:rPr>
+          <w:u w:val="single"/>
+        </w:rPr>
+        <w:t>Output Wave:</w:t>
+      </w:r>
+    </w:p>
+    <w:p>
+      <w:pPr>
+        <w:jc w:val="left"/>
+        <w:rPr>
+          <w:noProof/>
+        </w:rPr>
+      </w:pPr>
+    </w:p>
+    <w:p>
+      <w:pPr>
+        <w:jc w:val="left"/>
+        <w:rPr>
+          <w:noProof/>
+          <w:u w:val="single"/>
+        </w:rPr>
+      </w:pPr>
+      <w:r>
+        <w:rPr>
+          <w:noProof/>
+          <w:u w:val="single"/>
+        </w:rPr>
+        <w:t>Actual Result:</w:t>
+      </w:r>
+    </w:p>
+    <w:p>
+      <w:pPr>
+        <w:pStyle w:val="ListParagraph"/>
+        <w:numPr>
+          <w:ilvl w:val="0"/>
+          <w:numId w:val="8"/>
+        </w:numPr>
+        <w:jc w:val="left"/>
+        <w:rPr>
+          <w:noProof/>
+        </w:rPr>
+      </w:pPr>
+      <w:r>
+        <w:rPr>
+          <w:noProof/>
+        </w:rPr>
+        <w:t>Elevator 1 heads to floor 1</w:t>
+      </w:r>
+    </w:p>
+    <w:p>
+      <w:pPr>
+        <w:pStyle w:val="ListParagraph"/>
+        <w:numPr>
+          <w:ilvl w:val="0"/>
+          <w:numId w:val="8"/>
+        </w:numPr>
+        <w:jc w:val="left"/>
+        <w:rPr>
+          <w:noProof/>
+        </w:rPr>
+      </w:pPr>
+      <w:r>
+        <w:rPr>
+          <w:noProof/>
+        </w:rPr>
+        <w:t>Elevator 1 stop to pick up the call at floor 3</w:t>
+      </w:r>
+    </w:p>
+    <w:p>
+      <w:pPr>
+        <w:pStyle w:val="ListParagraph"/>
+        <w:numPr>
+          <w:ilvl w:val="0"/>
+          <w:numId w:val="8"/>
+        </w:numPr>
+        <w:jc w:val="left"/>
+        <w:rPr>
+          <w:noProof/>
+        </w:rPr>
+      </w:pPr>
+      <w:r>
+        <w:rPr>
+          <w:noProof/>
+        </w:rPr>
+        <w:t>Elevator 1 continues down to floor 1</w:t>
+      </w:r>
+    </w:p>
+    <w:p>
+      <w:pPr>
+        <w:pStyle w:val="ListParagraph"/>
+        <w:numPr>
+          <w:ilvl w:val="0"/>
+          <w:numId w:val="8"/>
+        </w:numPr>
+        <w:jc w:val="left"/>
+        <w:rPr>
+          <w:noProof/>
+        </w:rPr>
+      </w:pPr>
+      <w:r>
+        <w:rPr>
+          <w:noProof/>
+        </w:rPr>
+        <w:t>Elevator 2 heads to floor 2 and stops there</w:t>
+      </w:r>
+    </w:p>
+    <w:p>
+      <w:pPr>
+        <w:jc w:val="left"/>
+        <w:rPr>
+          <w:noProof/>
+        </w:rPr>
+      </w:pPr>
+      <w:r>
+        <w:rPr>
+          <w:noProof/>
+          <w:u w:val="single"/>
+        </w:rPr>
+        <w:t xml:space="preserve">What went wrong: </w:t>
+      </w:r>
+      <w:r>
+        <w:rPr>
+          <w:noProof/>
+        </w:rPr>
+        <w:t>Elevator 1 was supposed to skip the floor call at floor 3 because it was to go in the opposite direction that the elevator was heading.</w:t>
+      </w:r>
+      <w:r>
+        <w:rPr>
+          <w:noProof/>
+        </w:rPr>
+        <w:t xml:space="preserve"> This is basically the same case as Test Case 4 but in the opposite direction.</w:t>
+      </w:r>
+    </w:p>
+    <w:p>
+      <w:pPr>
+        <w:jc w:val="left"/>
+        <w:rPr>
+          <w:noProof/>
+        </w:rPr>
+      </w:pPr>
+    </w:p>
+    <w:p>
+      <w:pPr>
+        <w:rPr>
+          <w:noProof/>
+        </w:rPr>
+      </w:pPr>
+      <w:r>
+        <w:rPr>
+          <w:noProof/>
+        </w:rPr>
+        <w:br w:type="page"/>
+      </w:r>
+    </w:p>
+    <w:p>
+      <w:pPr>
+        <w:jc w:val="left"/>
+        <w:rPr>
+          <w:noProof/>
+        </w:rPr>
+      </w:pPr>
+      <w:r>
+        <w:rPr>
+          <w:noProof/>
+          <w:u w:val="single"/>
+        </w:rPr>
+        <w:lastRenderedPageBreak/>
+        <w:t>Case 6:</w:t>
+      </w:r>
+      <w:r>
+        <w:rPr>
+          <w:noProof/>
+        </w:rPr>
+        <w:t xml:space="preserve"> </w:t>
+      </w:r>
+      <w:r>
+        <w:rPr>
+          <w:noProof/>
+        </w:rPr>
+        <w:t xml:space="preserve">This test case tests how multiple elevators can handle floor calls with passengers selecting destinations. </w:t>
+      </w:r>
+      <w:r>
+        <w:rPr>
+          <w:noProof/>
+        </w:rPr>
+        <w:t>Both elevators start at ground floor. Following inputs are entered:</w:t>
+      </w:r>
+    </w:p>
+    <w:p>
+      <w:pPr>
+        <w:pStyle w:val="ListParagraph"/>
+        <w:numPr>
+          <w:ilvl w:val="0"/>
+          <w:numId w:val="9"/>
+        </w:numPr>
+        <w:jc w:val="left"/>
+        <w:rPr>
+          <w:noProof/>
+        </w:rPr>
+      </w:pPr>
+      <w:r>
+        <w:rPr>
+          <w:noProof/>
+        </w:rPr>
+        <w:t>Floor call up at Ground Floor</w:t>
+      </w:r>
+    </w:p>
+    <w:p>
+      <w:pPr>
+        <w:pStyle w:val="ListParagraph"/>
+        <w:numPr>
+          <w:ilvl w:val="1"/>
+          <w:numId w:val="9"/>
+        </w:numPr>
+        <w:jc w:val="left"/>
+        <w:rPr>
+          <w:noProof/>
+        </w:rPr>
+      </w:pPr>
+      <w:r>
+        <w:rPr>
+          <w:noProof/>
+        </w:rPr>
+        <w:t>Passenger 1 presses 5</w:t>
+      </w:r>
+    </w:p>
+    <w:p>
+      <w:pPr>
+        <w:pStyle w:val="ListParagraph"/>
+        <w:numPr>
+          <w:ilvl w:val="1"/>
+          <w:numId w:val="9"/>
+        </w:numPr>
+        <w:jc w:val="left"/>
+        <w:rPr>
+          <w:noProof/>
+        </w:rPr>
+      </w:pPr>
+      <w:r>
+        <w:rPr>
+          <w:noProof/>
+        </w:rPr>
+        <w:t>Passenger 2 pressed 4</w:t>
+      </w:r>
+    </w:p>
+    <w:p>
+      <w:pPr>
+        <w:pStyle w:val="ListParagraph"/>
+        <w:numPr>
+          <w:ilvl w:val="0"/>
+          <w:numId w:val="9"/>
+        </w:numPr>
+        <w:jc w:val="left"/>
+        <w:rPr>
+          <w:noProof/>
+        </w:rPr>
+      </w:pPr>
+      <w:r>
+        <w:rPr>
+          <w:noProof/>
+        </w:rPr>
+        <w:t>Floor call down at floor 6</w:t>
+      </w:r>
+    </w:p>
+    <w:p>
+      <w:pPr>
+        <w:pStyle w:val="ListParagraph"/>
+        <w:numPr>
+          <w:ilvl w:val="1"/>
+          <w:numId w:val="9"/>
+        </w:numPr>
+        <w:jc w:val="left"/>
+        <w:rPr>
+          <w:noProof/>
+        </w:rPr>
+      </w:pPr>
+      <w:r>
+        <w:rPr>
+          <w:noProof/>
+        </w:rPr>
+        <w:t>Passenger presses floor 3</w:t>
+      </w:r>
+    </w:p>
+    <w:p>
+      <w:pPr>
+        <w:jc w:val="left"/>
+        <w:rPr>
+          <w:noProof/>
+          <w:u w:val="single"/>
+        </w:rPr>
+      </w:pPr>
+      <w:r>
+        <w:rPr>
+          <w:noProof/>
+          <w:u w:val="single"/>
+        </w:rPr>
+        <w:t>Expected Result:</w:t>
+      </w:r>
+    </w:p>
+    <w:p>
+      <w:pPr>
+        <w:pStyle w:val="ListParagraph"/>
+        <w:numPr>
+          <w:ilvl w:val="0"/>
+          <w:numId w:val="10"/>
+        </w:numPr>
+        <w:jc w:val="left"/>
+        <w:rPr>
+          <w:noProof/>
+        </w:rPr>
+      </w:pPr>
+      <w:r>
+        <w:rPr>
+          <w:noProof/>
+        </w:rPr>
+        <w:t>Elevator 1 picks up the floor request at the ground floor</w:t>
+      </w:r>
+    </w:p>
+    <w:p>
+      <w:pPr>
+        <w:pStyle w:val="ListParagraph"/>
+        <w:numPr>
+          <w:ilvl w:val="0"/>
+          <w:numId w:val="10"/>
+        </w:numPr>
+        <w:jc w:val="left"/>
+        <w:rPr>
+          <w:noProof/>
+        </w:rPr>
+      </w:pPr>
+      <w:r>
+        <w:rPr>
+          <w:noProof/>
+        </w:rPr>
+        <w:t>Two passengers enter Elevator 1</w:t>
+      </w:r>
+    </w:p>
+    <w:p>
+      <w:pPr>
+        <w:pStyle w:val="ListParagraph"/>
+        <w:numPr>
+          <w:ilvl w:val="1"/>
+          <w:numId w:val="10"/>
+        </w:numPr>
+        <w:jc w:val="left"/>
+        <w:rPr>
+          <w:noProof/>
+        </w:rPr>
+      </w:pPr>
+      <w:r>
+        <w:rPr>
+          <w:noProof/>
+        </w:rPr>
+        <w:t>Passenger 1 presses 5</w:t>
+      </w:r>
+    </w:p>
+    <w:p>
+      <w:pPr>
+        <w:pStyle w:val="ListParagraph"/>
+        <w:numPr>
+          <w:ilvl w:val="1"/>
+          <w:numId w:val="10"/>
+        </w:numPr>
+        <w:jc w:val="left"/>
+        <w:rPr>
+          <w:noProof/>
+        </w:rPr>
+      </w:pPr>
+      <w:r>
+        <w:rPr>
+          <w:noProof/>
+        </w:rPr>
+        <w:t>Passenger 2 presses 4</w:t>
+      </w:r>
+    </w:p>
+    <w:p>
+      <w:pPr>
+        <w:pStyle w:val="ListParagraph"/>
+        <w:numPr>
+          <w:ilvl w:val="0"/>
+          <w:numId w:val="10"/>
+        </w:numPr>
+        <w:jc w:val="left"/>
+        <w:rPr>
+          <w:noProof/>
+        </w:rPr>
+      </w:pPr>
+      <w:r>
+        <w:rPr>
+          <w:noProof/>
+        </w:rPr>
+        <w:t>Elevator 1 heads to floor 4 drops to drop off passenger</w:t>
+      </w:r>
+    </w:p>
+    <w:p>
+      <w:pPr>
+        <w:pStyle w:val="ListParagraph"/>
+        <w:numPr>
+          <w:ilvl w:val="0"/>
+          <w:numId w:val="10"/>
+        </w:numPr>
+        <w:jc w:val="left"/>
+        <w:rPr>
+          <w:noProof/>
+        </w:rPr>
+      </w:pPr>
+      <w:r>
+        <w:rPr>
+          <w:noProof/>
+        </w:rPr>
+        <w:t>Elevator 1 goes up another floor to drop off passenger 2</w:t>
+      </w:r>
+    </w:p>
+    <w:p>
+      <w:pPr>
+        <w:pStyle w:val="ListParagraph"/>
+        <w:numPr>
+          <w:ilvl w:val="0"/>
+          <w:numId w:val="10"/>
+        </w:numPr>
+        <w:jc w:val="left"/>
+        <w:rPr>
+          <w:noProof/>
+        </w:rPr>
+      </w:pPr>
+      <w:r>
+        <w:rPr>
+          <w:noProof/>
+        </w:rPr>
+        <w:t>Meanwhile Elevator 2 responds to the floor call at floor 6</w:t>
+      </w:r>
+    </w:p>
+    <w:p>
+      <w:pPr>
+        <w:pStyle w:val="ListParagraph"/>
+        <w:numPr>
+          <w:ilvl w:val="0"/>
+          <w:numId w:val="10"/>
+        </w:numPr>
+        <w:jc w:val="left"/>
+        <w:rPr>
+          <w:noProof/>
+        </w:rPr>
+      </w:pPr>
+      <w:r>
+        <w:rPr>
+          <w:noProof/>
+        </w:rPr>
+        <w:t>Once Elevator 2 arrives at floor 6 a Passenger enters</w:t>
+      </w:r>
+    </w:p>
+    <w:p>
+      <w:pPr>
+        <w:pStyle w:val="ListParagraph"/>
+        <w:numPr>
+          <w:ilvl w:val="1"/>
+          <w:numId w:val="10"/>
+        </w:numPr>
+        <w:jc w:val="left"/>
+        <w:rPr>
+          <w:noProof/>
+        </w:rPr>
+      </w:pPr>
+      <w:r>
+        <w:rPr>
+          <w:noProof/>
+        </w:rPr>
+        <w:t>Passenger presses 3</w:t>
+      </w:r>
+    </w:p>
+    <w:p>
+      <w:pPr>
+        <w:pStyle w:val="ListParagraph"/>
+        <w:numPr>
+          <w:ilvl w:val="0"/>
+          <w:numId w:val="10"/>
+        </w:numPr>
+        <w:jc w:val="left"/>
+        <w:rPr>
+          <w:noProof/>
+        </w:rPr>
+      </w:pPr>
+      <w:r>
+        <w:rPr>
+          <w:noProof/>
+        </w:rPr>
+        <w:t>Elevator 2 heads down to floor 3</w:t>
+      </w:r>
+    </w:p>
+    <w:p>
+      <w:pPr>
+        <w:jc w:val="left"/>
+        <w:rPr>
+          <w:noProof/>
+          <w:u w:val="single"/>
+        </w:rPr>
+      </w:pPr>
+      <w:r>
+        <w:rPr>
+          <w:noProof/>
+          <w:u w:val="single"/>
+        </w:rPr>
+        <w:t>Output Wave:</w:t>
+      </w:r>
+    </w:p>
+    <w:p>
+      <w:pPr>
+        <w:jc w:val="left"/>
+        <w:rPr>
+          <w:noProof/>
+        </w:rPr>
+      </w:pPr>
+      <w:r>
+        <w:rPr>
+          <w:noProof/>
+        </w:rPr>
+        <w:drawing>
+          <wp:anchor distT="0" distB="0" distL="114300" distR="114300" simplePos="0" relativeHeight="251663360" behindDoc="0" locked="0" layoutInCell="1" allowOverlap="1" wp14:anchorId="21282EDF" wp14:editId="1D9AD936">
+            <wp:simplePos x="0" y="0"/>
+            <wp:positionH relativeFrom="column">
+              <wp:posOffset>-866775</wp:posOffset>
+            </wp:positionH>
+            <wp:positionV relativeFrom="paragraph">
+              <wp:posOffset>73025</wp:posOffset>
+            </wp:positionV>
+            <wp:extent cx="7628890" cy="1414780"/>
+            <wp:effectExtent l="0" t="0" r="0" b="0"/>
+            <wp:wrapSquare wrapText="bothSides"/>
+            <wp:docPr id="6" name="Picture 6"/>
+            <wp:cNvGraphicFramePr>
+              <a:graphicFrameLocks xmlns:a="http://schemas.openxmlformats.org/drawingml/2006/main" noChangeAspect="1"/>
+            </wp:cNvGraphicFramePr>
+            <a:graphic xmlns:a="http://schemas.openxmlformats.org/drawingml/2006/main">
+              <a:graphicData uri="http://schemas.openxmlformats.org/drawingml/2006/picture">
+                <pic:pic xmlns:pic="http://schemas.openxmlformats.org/drawingml/2006/picture">
+                  <pic:nvPicPr>
+                    <pic:cNvPr id="0" name=""/>
+                    <pic:cNvPicPr/>
+                  </pic:nvPicPr>
+                  <pic:blipFill rotWithShape="1">
+                    <a:blip r:embed="rId11" cstate="print">
+                      <a:extLst>
+                        <a:ext uri="{28A0092B-C50C-407E-A947-70E740481C1C}">
+                          <a14:useLocalDpi xmlns:a14="http://schemas.microsoft.com/office/drawing/2010/main" val="0"/>
+                        </a:ext>
+                      </a:extLst>
+                    </a:blip>
+                    <a:srcRect t="16399" r="5614" b="52466"/>
+                    <a:stretch/>
+                  </pic:blipFill>
+                  <pic:spPr bwMode="auto">
+                    <a:xfrm>
+                      <a:off x="0" y="0"/>
+                      <a:ext cx="7628890" cy="1414780"/>
+                    </a:xfrm>
+                    <a:prstGeom prst="rect">
+                      <a:avLst/>
+                    </a:prstGeom>
+                    <a:ln>
+                      <a:noFill/>
+                    </a:ln>
+                    <a:extLst>
+                      <a:ext uri="{53640926-AAD7-44D8-BBD7-CCE9431645EC}">
+                        <a14:shadowObscured xmlns:a14="http://schemas.microsoft.com/office/drawing/2010/main"/>
+                      </a:ext>
+                    </a:extLst>
+                  </pic:spPr>
+                </pic:pic>
+              </a:graphicData>
+            </a:graphic>
+            <wp14:sizeRelH relativeFrom="page">
+              <wp14:pctWidth>0</wp14:pctWidth>
+            </wp14:sizeRelH>
+            <wp14:sizeRelV relativeFrom="page">
+              <wp14:pctHeight>0</wp14:pctHeight>
+            </wp14:sizeRelV>
+          </wp:anchor>
+        </w:drawing>
+      </w:r>
+    </w:p>
+    <w:p>
+      <w:pPr>
+        <w:jc w:val="left"/>
+        <w:rPr>
+          <w:noProof/>
+        </w:rPr>
+      </w:pPr>
+      <w:r>
+        <w:rPr>
+          <w:noProof/>
+        </w:rPr>
+        <w:drawing>
+          <wp:anchor distT="0" distB="0" distL="114300" distR="114300" simplePos="0" relativeHeight="251664384" behindDoc="0" locked="0" layoutInCell="1" allowOverlap="1" wp14:anchorId="3777CB54" wp14:editId="09C01C7A">
+            <wp:simplePos x="0" y="0"/>
+            <wp:positionH relativeFrom="column">
+              <wp:posOffset>-24765</wp:posOffset>
+            </wp:positionH>
+            <wp:positionV relativeFrom="paragraph">
+              <wp:posOffset>1259840</wp:posOffset>
+            </wp:positionV>
+            <wp:extent cx="5947410" cy="1645920"/>
+            <wp:effectExtent l="0" t="0" r="0" b="0"/>
+            <wp:wrapSquare wrapText="bothSides"/>
+            <wp:docPr id="7" name="Picture 7"/>
+            <wp:cNvGraphicFramePr>
+              <a:graphicFrameLocks xmlns:a="http://schemas.openxmlformats.org/drawingml/2006/main" noChangeAspect="1"/>
+            </wp:cNvGraphicFramePr>
+            <a:graphic xmlns:a="http://schemas.openxmlformats.org/drawingml/2006/main">
+              <a:graphicData uri="http://schemas.openxmlformats.org/drawingml/2006/picture">
+                <pic:pic xmlns:pic="http://schemas.openxmlformats.org/drawingml/2006/picture">
+                  <pic:nvPicPr>
+                    <pic:cNvPr id="0" name=""/>
+                    <pic:cNvPicPr/>
+                  </pic:nvPicPr>
+                  <pic:blipFill rotWithShape="1">
+                    <a:blip r:embed="rId12" cstate="print">
+                      <a:extLst>
+                        <a:ext uri="{28A0092B-C50C-407E-A947-70E740481C1C}">
+                          <a14:useLocalDpi xmlns:a14="http://schemas.microsoft.com/office/drawing/2010/main" val="0"/>
+                        </a:ext>
+                      </a:extLst>
+                    </a:blip>
+                    <a:srcRect t="16399" b="34403"/>
+                    <a:stretch/>
+                  </pic:blipFill>
+                  <pic:spPr bwMode="auto">
+                    <a:xfrm>
+                      <a:off x="0" y="0"/>
+                      <a:ext cx="5947410" cy="1645920"/>
+                    </a:xfrm>
+                    <a:prstGeom prst="rect">
+                      <a:avLst/>
+                    </a:prstGeom>
+                    <a:ln>
+                      <a:noFill/>
+                    </a:ln>
+                    <a:extLst>
+                      <a:ext uri="{53640926-AAD7-44D8-BBD7-CCE9431645EC}">
+                        <a14:shadowObscured xmlns:a14="http://schemas.microsoft.com/office/drawing/2010/main"/>
+                      </a:ext>
+                    </a:extLst>
+                  </pic:spPr>
+                </pic:pic>
+              </a:graphicData>
+            </a:graphic>
+            <wp14:sizeRelH relativeFrom="page">
+              <wp14:pctWidth>0</wp14:pctWidth>
+            </wp14:sizeRelH>
+            <wp14:sizeRelV relativeFrom="page">
+              <wp14:pctHeight>0</wp14:pctHeight>
+            </wp14:sizeRelV>
+          </wp:anchor>
+        </w:drawing>
+      </w:r>
+      <w:r>
+        <w:rPr>
+          <w:noProof/>
+          <w:u w:val="single"/>
+        </w:rPr>
+        <w:t>Note</w:t>
+      </w:r>
+      <w:r>
+        <w:rPr>
+          <w:noProof/>
+          <w:u w:val="single"/>
+        </w:rPr>
+        <w:t>:</w:t>
+      </w:r>
+      <w:r>
+        <w:rPr>
+          <w:noProof/>
+        </w:rPr>
+        <w:t xml:space="preserve"> Sometimes the elevator goes into the loading state twice once it arrives at a floor. An example of this is seen at the yellow line</w:t>
+      </w:r>
+      <w:r>
+        <w:rPr>
+          <w:noProof/>
+        </w:rPr>
+        <w:t xml:space="preserve"> above</w:t>
+      </w:r>
+      <w:r>
+        <w:rPr>
+          <w:noProof/>
+        </w:rPr>
+        <w:t xml:space="preserve">. This is a </w:t>
+      </w:r>
+      <w:r>
+        <w:rPr>
+          <w:noProof/>
+        </w:rPr>
+        <w:t xml:space="preserve">timing </w:t>
+      </w:r>
+      <w:r>
+        <w:rPr>
+          <w:noProof/>
+        </w:rPr>
+        <w:t>bug due to how we turn off floor call bits when an elevator arrives at a floor. The timing doesn’t line up in certain cases. This is also something we would have fixed if we had more time.</w:t>
+      </w:r>
+      <w:r>
+        <w:rPr>
+          <w:noProof/>
+        </w:rPr>
+        <w:t xml:space="preserve"> The bits that signal for the elevator to load passengers (floor_stop &amp; floor_call) go low too late which is seen just after the yellow line below.</w:t>
+      </w:r>
+    </w:p>
+    <w:p>
+      <w:pPr>
+        <w:jc w:val="left"/>
+        <w:rPr>
+          <w:noProof/>
+        </w:rPr>
+      </w:pPr>
+      <w:r>
+        <w:rPr>
+          <w:noProof/>
+          <w:u w:val="single"/>
+        </w:rPr>
+        <w:lastRenderedPageBreak/>
+        <w:t>Case 7:</w:t>
+      </w:r>
+      <w:r>
+        <w:rPr>
+          <w:noProof/>
+        </w:rPr>
+        <w:t xml:space="preserve"> Same as test case 1 but the input is entered twice.</w:t>
+      </w:r>
+    </w:p>
+    <w:p>
+      <w:pPr>
+        <w:jc w:val="left"/>
+        <w:rPr>
+          <w:noProof/>
+        </w:rPr>
+      </w:pPr>
+    </w:p>
+    <w:p>
+      <w:pPr>
+        <w:jc w:val="left"/>
+        <w:rPr>
+          <w:noProof/>
+        </w:rPr>
+      </w:pPr>
+    </w:p>
+    <w:p>
+      <w:pPr>
+        <w:jc w:val="left"/>
+        <w:rPr>
+          <w:noProof/>
+        </w:rPr>
+      </w:pPr>
+      <w:r>
+        <w:rPr>
+          <w:noProof/>
+          <w:u w:val="single"/>
+        </w:rPr>
+        <w:t>Expected Result:</w:t>
+      </w:r>
+      <w:r>
+        <w:rPr>
+          <w:noProof/>
+        </w:rPr>
+        <w:t xml:space="preserve"> The elevator should behave the same as it did in the first test case. The second input should be ignored.</w:t>
+      </w:r>
+    </w:p>
+    <w:p>
+      <w:pPr>
+        <w:jc w:val="left"/>
+        <w:rPr>
+          <w:noProof/>
+        </w:rPr>
+      </w:pPr>
+      <w:r>
+        <w:rPr>
+          <w:noProof/>
+        </w:rPr>
+        <w:drawing>
+          <wp:anchor distT="0" distB="0" distL="114300" distR="114300" simplePos="0" relativeHeight="251665408" behindDoc="0" locked="0" layoutInCell="1" allowOverlap="1" wp14:anchorId="187659B2" wp14:editId="0F5BCDA5">
+            <wp:simplePos x="0" y="0"/>
+            <wp:positionH relativeFrom="column">
+              <wp:posOffset>-848360</wp:posOffset>
+            </wp:positionH>
+            <wp:positionV relativeFrom="paragraph">
+              <wp:posOffset>848995</wp:posOffset>
+            </wp:positionV>
+            <wp:extent cx="7648575" cy="2819400"/>
+            <wp:effectExtent l="0" t="0" r="9525" b="0"/>
+            <wp:wrapSquare wrapText="bothSides"/>
+            <wp:docPr id="9" name="Picture 9"/>
+            <wp:cNvGraphicFramePr>
+              <a:graphicFrameLocks xmlns:a="http://schemas.openxmlformats.org/drawingml/2006/main" noChangeAspect="1"/>
+            </wp:cNvGraphicFramePr>
+            <a:graphic xmlns:a="http://schemas.openxmlformats.org/drawingml/2006/main">
+              <a:graphicData uri="http://schemas.openxmlformats.org/drawingml/2006/picture">
+                <pic:pic xmlns:pic="http://schemas.openxmlformats.org/drawingml/2006/picture">
+                  <pic:nvPicPr>
+                    <pic:cNvPr id="0" name=""/>
+                    <pic:cNvPicPr/>
+                  </pic:nvPicPr>
+                  <pic:blipFill rotWithShape="1">
+                    <a:blip r:embed="rId13" cstate="print">
+                      <a:extLst>
+                        <a:ext uri="{28A0092B-C50C-407E-A947-70E740481C1C}">
+                          <a14:useLocalDpi xmlns:a14="http://schemas.microsoft.com/office/drawing/2010/main" val="0"/>
+                        </a:ext>
+                      </a:extLst>
+                    </a:blip>
+                    <a:srcRect t="15954" b="18519"/>
+                    <a:stretch/>
+                  </pic:blipFill>
+                  <pic:spPr bwMode="auto">
+                    <a:xfrm>
+                      <a:off x="0" y="0"/>
+                      <a:ext cx="7648575" cy="2819400"/>
+                    </a:xfrm>
+                    <a:prstGeom prst="rect">
+                      <a:avLst/>
+                    </a:prstGeom>
+                    <a:ln>
+                      <a:noFill/>
+                    </a:ln>
+                    <a:extLst>
+                      <a:ext uri="{53640926-AAD7-44D8-BBD7-CCE9431645EC}">
+                        <a14:shadowObscured xmlns:a14="http://schemas.microsoft.com/office/drawing/2010/main"/>
+                      </a:ext>
+                    </a:extLst>
+                  </pic:spPr>
+                </pic:pic>
+              </a:graphicData>
+            </a:graphic>
+            <wp14:sizeRelH relativeFrom="page">
+              <wp14:pctWidth>0</wp14:pctWidth>
+            </wp14:sizeRelH>
+            <wp14:sizeRelV relativeFrom="page">
+              <wp14:pctHeight>0</wp14:pctHeight>
+            </wp14:sizeRelV>
+          </wp:anchor>
+        </w:drawing>
+      </w:r>
+    </w:p>
+    <w:p>
+      <w:pPr>
+        <w:jc w:val="left"/>
+        <w:rPr>
+          <w:noProof/>
+          <w:u w:val="single"/>
+        </w:rPr>
+      </w:pPr>
+      <w:r>
+        <w:rPr>
+          <w:noProof/>
+          <w:u w:val="single"/>
+        </w:rPr>
+        <w:t>Output Wave:</w:t>
+      </w:r>
+    </w:p>
+    <w:p>
+      <w:pPr>
+        <w:jc w:val="left"/>
+        <w:rPr>
+          <w:noProof/>
+        </w:rPr>
+      </w:pPr>
+    </w:p>
+    <w:p>
+      <w:pPr>
+        <w:jc w:val="left"/>
+        <w:rPr>
+          <w:noProof/>
+        </w:rPr>
+      </w:pPr>
+      <w:r>
+        <w:rPr>
+          <w:noProof/>
+          <w:u w:val="single"/>
+        </w:rPr>
+        <w:t>Notes:</w:t>
+      </w:r>
+      <w:r>
+        <w:rPr>
+          <w:noProof/>
+        </w:rPr>
+        <w:t xml:space="preserve"> This test case showcases the Master Control component and how it is smart enough to recognize that an elevator already is heading towards an existing floor call before sending a second elevator. The Master Control component handles which inputs go to which elevators, this is where all the “smarts” happen. This is where we could improve the most with more time.</w:t>
       </w:r>
       <w:bookmarkStart w:id="0" w:name="_GoBack"/>
       <w:bookmarkEnd w:id="0"/>
+    </w:p>
+    <w:p>
+      <w:pPr>
+        <w:jc w:val="left"/>
+        <w:rPr>
+          <w:noProof/>
+        </w:rPr>
+      </w:pPr>
+    </w:p>
+    <w:p>
+      <w:pPr>
+        <w:jc w:val="left"/>
+        <w:rPr>
+          <w:noProof/>
+        </w:rPr>
+      </w:pPr>
     </w:p>
     <w:sectPr>
       <w:pgSz w:w="12240" w:h="15840"/>
@@ -610,6 +2199,119 @@
 <file path=word/numbering.xml><?xml version="1.0" encoding="utf-8"?>
 <w:numbering xmlns:wpc="http://schemas.microsoft.com/office/word/2010/wordprocessingCanvas" xmlns:mc="http://schemas.openxmlformats.org/markup-compatibility/2006" xmlns:o="urn:schemas-microsoft-com:office:office" xmlns:r="http://schemas.openxmlformats.org/officeDocument/2006/relationships" xmlns:m="http://schemas.openxmlformats.org/officeDocument/2006/math" xmlns:v="urn:schemas-microsoft-com:vml" xmlns:wp14="http://schemas.microsoft.com/office/word/2010/wordprocessingDrawing" xmlns:wp="http://schemas.openxmlformats.org/drawingml/2006/wordprocessingDrawing" xmlns:w10="urn:schemas-microsoft-com:office:word" xmlns:w="http://schemas.openxmlformats.org/wordprocessingml/2006/main" xmlns:w14="http://schemas.microsoft.com/office/word/2010/wordml" xmlns:wpg="http://schemas.microsoft.com/office/word/2010/wordprocessingGroup" xmlns:wpi="http://schemas.microsoft.com/office/word/2010/wordprocessingInk" xmlns:wne="http://schemas.microsoft.com/office/word/2006/wordml" xmlns:wps="http://schemas.microsoft.com/office/word/2010/wordprocessingShape" mc:Ignorable="w14 wp14">
   <w:abstractNum w:abstractNumId="0">
+    <w:nsid w:val="143865FE"/>
+    <w:multiLevelType w:val="hybridMultilevel"/>
+    <w:tmpl w:val="1C62499C"/>
+    <w:lvl w:ilvl="0" w:tplc="04090001">
+      <w:start w:val="1"/>
+      <w:numFmt w:val="bullet"/>
+      <w:lvlText w:val=""/>
+      <w:lvlJc w:val="left"/>
+      <w:pPr>
+        <w:ind w:left="720" w:hanging="360"/>
+      </w:pPr>
+      <w:rPr>
+        <w:rFonts w:ascii="Symbol" w:hAnsi="Symbol" w:hint="default"/>
+      </w:rPr>
+    </w:lvl>
+    <w:lvl w:ilvl="1" w:tplc="04090003">
+      <w:start w:val="1"/>
+      <w:numFmt w:val="bullet"/>
+      <w:lvlText w:val="o"/>
+      <w:lvlJc w:val="left"/>
+      <w:pPr>
+        <w:ind w:left="1440" w:hanging="360"/>
+      </w:pPr>
+      <w:rPr>
+        <w:rFonts w:ascii="Courier New" w:hAnsi="Courier New" w:cs="Courier New" w:hint="default"/>
+      </w:rPr>
+    </w:lvl>
+    <w:lvl w:ilvl="2" w:tplc="04090005" w:tentative="1">
+      <w:start w:val="1"/>
+      <w:numFmt w:val="bullet"/>
+      <w:lvlText w:val=""/>
+      <w:lvlJc w:val="left"/>
+      <w:pPr>
+        <w:ind w:left="2160" w:hanging="360"/>
+      </w:pPr>
+      <w:rPr>
+        <w:rFonts w:ascii="Wingdings" w:hAnsi="Wingdings" w:hint="default"/>
+      </w:rPr>
+    </w:lvl>
+    <w:lvl w:ilvl="3" w:tplc="04090001" w:tentative="1">
+      <w:start w:val="1"/>
+      <w:numFmt w:val="bullet"/>
+      <w:lvlText w:val=""/>
+      <w:lvlJc w:val="left"/>
+      <w:pPr>
+        <w:ind w:left="2880" w:hanging="360"/>
+      </w:pPr>
+      <w:rPr>
+        <w:rFonts w:ascii="Symbol" w:hAnsi="Symbol" w:hint="default"/>
+      </w:rPr>
+    </w:lvl>
+    <w:lvl w:ilvl="4" w:tplc="04090003" w:tentative="1">
+      <w:start w:val="1"/>
+      <w:numFmt w:val="bullet"/>
+      <w:lvlText w:val="o"/>
+      <w:lvlJc w:val="left"/>
+      <w:pPr>
+        <w:ind w:left="3600" w:hanging="360"/>
+      </w:pPr>
+      <w:rPr>
+        <w:rFonts w:ascii="Courier New" w:hAnsi="Courier New" w:cs="Courier New" w:hint="default"/>
+      </w:rPr>
+    </w:lvl>
+    <w:lvl w:ilvl="5" w:tplc="04090005" w:tentative="1">
+      <w:start w:val="1"/>
+      <w:numFmt w:val="bullet"/>
+      <w:lvlText w:val=""/>
+      <w:lvlJc w:val="left"/>
+      <w:pPr>
+        <w:ind w:left="4320" w:hanging="360"/>
+      </w:pPr>
+      <w:rPr>
+        <w:rFonts w:ascii="Wingdings" w:hAnsi="Wingdings" w:hint="default"/>
+      </w:rPr>
+    </w:lvl>
+    <w:lvl w:ilvl="6" w:tplc="04090001" w:tentative="1">
+      <w:start w:val="1"/>
+      <w:numFmt w:val="bullet"/>
+      <w:lvlText w:val=""/>
+      <w:lvlJc w:val="left"/>
+      <w:pPr>
+        <w:ind w:left="5040" w:hanging="360"/>
+      </w:pPr>
+      <w:rPr>
+        <w:rFonts w:ascii="Symbol" w:hAnsi="Symbol" w:hint="default"/>
+      </w:rPr>
+    </w:lvl>
+    <w:lvl w:ilvl="7" w:tplc="04090003" w:tentative="1">
+      <w:start w:val="1"/>
+      <w:numFmt w:val="bullet"/>
+      <w:lvlText w:val="o"/>
+      <w:lvlJc w:val="left"/>
+      <w:pPr>
+        <w:ind w:left="5760" w:hanging="360"/>
+      </w:pPr>
+      <w:rPr>
+        <w:rFonts w:ascii="Courier New" w:hAnsi="Courier New" w:cs="Courier New" w:hint="default"/>
+      </w:rPr>
+    </w:lvl>
+    <w:lvl w:ilvl="8" w:tplc="04090005" w:tentative="1">
+      <w:start w:val="1"/>
+      <w:numFmt w:val="bullet"/>
+      <w:lvlText w:val=""/>
+      <w:lvlJc w:val="left"/>
+      <w:pPr>
+        <w:ind w:left="6480" w:hanging="360"/>
+      </w:pPr>
+      <w:rPr>
+        <w:rFonts w:ascii="Wingdings" w:hAnsi="Wingdings" w:hint="default"/>
+      </w:rPr>
+    </w:lvl>
+  </w:abstractNum>
+  <w:abstractNum w:abstractNumId="1">
     <w:nsid w:val="1D7F4D1B"/>
     <w:multiLevelType w:val="hybridMultilevel"/>
     <w:tmpl w:val="8E2A6E7A"/>
@@ -722,10 +2424,10 @@
       </w:rPr>
     </w:lvl>
   </w:abstractNum>
-  <w:abstractNum w:abstractNumId="1">
+  <w:abstractNum w:abstractNumId="2">
     <w:nsid w:val="24602624"/>
     <w:multiLevelType w:val="hybridMultilevel"/>
-    <w:tmpl w:val="EEF4A470"/>
+    <w:tmpl w:val="7DE67C34"/>
     <w:lvl w:ilvl="0" w:tplc="04090001">
       <w:start w:val="1"/>
       <w:numFmt w:val="bullet"/>
@@ -750,6 +2452,119 @@
         <w:rFonts w:ascii="Courier New" w:hAnsi="Courier New" w:cs="Courier New" w:hint="default"/>
       </w:rPr>
     </w:lvl>
+    <w:lvl w:ilvl="2" w:tplc="04090005">
+      <w:start w:val="1"/>
+      <w:numFmt w:val="bullet"/>
+      <w:lvlText w:val=""/>
+      <w:lvlJc w:val="left"/>
+      <w:pPr>
+        <w:ind w:left="2160" w:hanging="360"/>
+      </w:pPr>
+      <w:rPr>
+        <w:rFonts w:ascii="Wingdings" w:hAnsi="Wingdings" w:hint="default"/>
+      </w:rPr>
+    </w:lvl>
+    <w:lvl w:ilvl="3" w:tplc="04090001" w:tentative="1">
+      <w:start w:val="1"/>
+      <w:numFmt w:val="bullet"/>
+      <w:lvlText w:val=""/>
+      <w:lvlJc w:val="left"/>
+      <w:pPr>
+        <w:ind w:left="2880" w:hanging="360"/>
+      </w:pPr>
+      <w:rPr>
+        <w:rFonts w:ascii="Symbol" w:hAnsi="Symbol" w:hint="default"/>
+      </w:rPr>
+    </w:lvl>
+    <w:lvl w:ilvl="4" w:tplc="04090003" w:tentative="1">
+      <w:start w:val="1"/>
+      <w:numFmt w:val="bullet"/>
+      <w:lvlText w:val="o"/>
+      <w:lvlJc w:val="left"/>
+      <w:pPr>
+        <w:ind w:left="3600" w:hanging="360"/>
+      </w:pPr>
+      <w:rPr>
+        <w:rFonts w:ascii="Courier New" w:hAnsi="Courier New" w:cs="Courier New" w:hint="default"/>
+      </w:rPr>
+    </w:lvl>
+    <w:lvl w:ilvl="5" w:tplc="04090005" w:tentative="1">
+      <w:start w:val="1"/>
+      <w:numFmt w:val="bullet"/>
+      <w:lvlText w:val=""/>
+      <w:lvlJc w:val="left"/>
+      <w:pPr>
+        <w:ind w:left="4320" w:hanging="360"/>
+      </w:pPr>
+      <w:rPr>
+        <w:rFonts w:ascii="Wingdings" w:hAnsi="Wingdings" w:hint="default"/>
+      </w:rPr>
+    </w:lvl>
+    <w:lvl w:ilvl="6" w:tplc="04090001" w:tentative="1">
+      <w:start w:val="1"/>
+      <w:numFmt w:val="bullet"/>
+      <w:lvlText w:val=""/>
+      <w:lvlJc w:val="left"/>
+      <w:pPr>
+        <w:ind w:left="5040" w:hanging="360"/>
+      </w:pPr>
+      <w:rPr>
+        <w:rFonts w:ascii="Symbol" w:hAnsi="Symbol" w:hint="default"/>
+      </w:rPr>
+    </w:lvl>
+    <w:lvl w:ilvl="7" w:tplc="04090003" w:tentative="1">
+      <w:start w:val="1"/>
+      <w:numFmt w:val="bullet"/>
+      <w:lvlText w:val="o"/>
+      <w:lvlJc w:val="left"/>
+      <w:pPr>
+        <w:ind w:left="5760" w:hanging="360"/>
+      </w:pPr>
+      <w:rPr>
+        <w:rFonts w:ascii="Courier New" w:hAnsi="Courier New" w:cs="Courier New" w:hint="default"/>
+      </w:rPr>
+    </w:lvl>
+    <w:lvl w:ilvl="8" w:tplc="04090005" w:tentative="1">
+      <w:start w:val="1"/>
+      <w:numFmt w:val="bullet"/>
+      <w:lvlText w:val=""/>
+      <w:lvlJc w:val="left"/>
+      <w:pPr>
+        <w:ind w:left="6480" w:hanging="360"/>
+      </w:pPr>
+      <w:rPr>
+        <w:rFonts w:ascii="Wingdings" w:hAnsi="Wingdings" w:hint="default"/>
+      </w:rPr>
+    </w:lvl>
+  </w:abstractNum>
+  <w:abstractNum w:abstractNumId="3">
+    <w:nsid w:val="272D3377"/>
+    <w:multiLevelType w:val="hybridMultilevel"/>
+    <w:tmpl w:val="4E740644"/>
+    <w:lvl w:ilvl="0" w:tplc="04090001">
+      <w:start w:val="1"/>
+      <w:numFmt w:val="bullet"/>
+      <w:lvlText w:val=""/>
+      <w:lvlJc w:val="left"/>
+      <w:pPr>
+        <w:ind w:left="720" w:hanging="360"/>
+      </w:pPr>
+      <w:rPr>
+        <w:rFonts w:ascii="Symbol" w:hAnsi="Symbol" w:hint="default"/>
+      </w:rPr>
+    </w:lvl>
+    <w:lvl w:ilvl="1" w:tplc="04090003" w:tentative="1">
+      <w:start w:val="1"/>
+      <w:numFmt w:val="bullet"/>
+      <w:lvlText w:val="o"/>
+      <w:lvlJc w:val="left"/>
+      <w:pPr>
+        <w:ind w:left="1440" w:hanging="360"/>
+      </w:pPr>
+      <w:rPr>
+        <w:rFonts w:ascii="Courier New" w:hAnsi="Courier New" w:cs="Courier New" w:hint="default"/>
+      </w:rPr>
+    </w:lvl>
     <w:lvl w:ilvl="2" w:tplc="04090005" w:tentative="1">
       <w:start w:val="1"/>
       <w:numFmt w:val="bullet"/>
@@ -835,7 +2650,572 @@
       </w:rPr>
     </w:lvl>
   </w:abstractNum>
-  <w:abstractNum w:abstractNumId="2">
+  <w:abstractNum w:abstractNumId="4">
+    <w:nsid w:val="28213E33"/>
+    <w:multiLevelType w:val="hybridMultilevel"/>
+    <w:tmpl w:val="FBACA758"/>
+    <w:lvl w:ilvl="0" w:tplc="04090001">
+      <w:start w:val="1"/>
+      <w:numFmt w:val="bullet"/>
+      <w:lvlText w:val=""/>
+      <w:lvlJc w:val="left"/>
+      <w:pPr>
+        <w:ind w:left="765" w:hanging="360"/>
+      </w:pPr>
+      <w:rPr>
+        <w:rFonts w:ascii="Symbol" w:hAnsi="Symbol" w:hint="default"/>
+      </w:rPr>
+    </w:lvl>
+    <w:lvl w:ilvl="1" w:tplc="04090003" w:tentative="1">
+      <w:start w:val="1"/>
+      <w:numFmt w:val="bullet"/>
+      <w:lvlText w:val="o"/>
+      <w:lvlJc w:val="left"/>
+      <w:pPr>
+        <w:ind w:left="1485" w:hanging="360"/>
+      </w:pPr>
+      <w:rPr>
+        <w:rFonts w:ascii="Courier New" w:hAnsi="Courier New" w:cs="Courier New" w:hint="default"/>
+      </w:rPr>
+    </w:lvl>
+    <w:lvl w:ilvl="2" w:tplc="04090005" w:tentative="1">
+      <w:start w:val="1"/>
+      <w:numFmt w:val="bullet"/>
+      <w:lvlText w:val=""/>
+      <w:lvlJc w:val="left"/>
+      <w:pPr>
+        <w:ind w:left="2205" w:hanging="360"/>
+      </w:pPr>
+      <w:rPr>
+        <w:rFonts w:ascii="Wingdings" w:hAnsi="Wingdings" w:hint="default"/>
+      </w:rPr>
+    </w:lvl>
+    <w:lvl w:ilvl="3" w:tplc="04090001" w:tentative="1">
+      <w:start w:val="1"/>
+      <w:numFmt w:val="bullet"/>
+      <w:lvlText w:val=""/>
+      <w:lvlJc w:val="left"/>
+      <w:pPr>
+        <w:ind w:left="2925" w:hanging="360"/>
+      </w:pPr>
+      <w:rPr>
+        <w:rFonts w:ascii="Symbol" w:hAnsi="Symbol" w:hint="default"/>
+      </w:rPr>
+    </w:lvl>
+    <w:lvl w:ilvl="4" w:tplc="04090003" w:tentative="1">
+      <w:start w:val="1"/>
+      <w:numFmt w:val="bullet"/>
+      <w:lvlText w:val="o"/>
+      <w:lvlJc w:val="left"/>
+      <w:pPr>
+        <w:ind w:left="3645" w:hanging="360"/>
+      </w:pPr>
+      <w:rPr>
+        <w:rFonts w:ascii="Courier New" w:hAnsi="Courier New" w:cs="Courier New" w:hint="default"/>
+      </w:rPr>
+    </w:lvl>
+    <w:lvl w:ilvl="5" w:tplc="04090005" w:tentative="1">
+      <w:start w:val="1"/>
+      <w:numFmt w:val="bullet"/>
+      <w:lvlText w:val=""/>
+      <w:lvlJc w:val="left"/>
+      <w:pPr>
+        <w:ind w:left="4365" w:hanging="360"/>
+      </w:pPr>
+      <w:rPr>
+        <w:rFonts w:ascii="Wingdings" w:hAnsi="Wingdings" w:hint="default"/>
+      </w:rPr>
+    </w:lvl>
+    <w:lvl w:ilvl="6" w:tplc="04090001" w:tentative="1">
+      <w:start w:val="1"/>
+      <w:numFmt w:val="bullet"/>
+      <w:lvlText w:val=""/>
+      <w:lvlJc w:val="left"/>
+      <w:pPr>
+        <w:ind w:left="5085" w:hanging="360"/>
+      </w:pPr>
+      <w:rPr>
+        <w:rFonts w:ascii="Symbol" w:hAnsi="Symbol" w:hint="default"/>
+      </w:rPr>
+    </w:lvl>
+    <w:lvl w:ilvl="7" w:tplc="04090003" w:tentative="1">
+      <w:start w:val="1"/>
+      <w:numFmt w:val="bullet"/>
+      <w:lvlText w:val="o"/>
+      <w:lvlJc w:val="left"/>
+      <w:pPr>
+        <w:ind w:left="5805" w:hanging="360"/>
+      </w:pPr>
+      <w:rPr>
+        <w:rFonts w:ascii="Courier New" w:hAnsi="Courier New" w:cs="Courier New" w:hint="default"/>
+      </w:rPr>
+    </w:lvl>
+    <w:lvl w:ilvl="8" w:tplc="04090005" w:tentative="1">
+      <w:start w:val="1"/>
+      <w:numFmt w:val="bullet"/>
+      <w:lvlText w:val=""/>
+      <w:lvlJc w:val="left"/>
+      <w:pPr>
+        <w:ind w:left="6525" w:hanging="360"/>
+      </w:pPr>
+      <w:rPr>
+        <w:rFonts w:ascii="Wingdings" w:hAnsi="Wingdings" w:hint="default"/>
+      </w:rPr>
+    </w:lvl>
+  </w:abstractNum>
+  <w:abstractNum w:abstractNumId="5">
+    <w:nsid w:val="282B4111"/>
+    <w:multiLevelType w:val="hybridMultilevel"/>
+    <w:tmpl w:val="C5F277C6"/>
+    <w:lvl w:ilvl="0" w:tplc="04090001">
+      <w:start w:val="1"/>
+      <w:numFmt w:val="bullet"/>
+      <w:lvlText w:val=""/>
+      <w:lvlJc w:val="left"/>
+      <w:pPr>
+        <w:ind w:left="720" w:hanging="360"/>
+      </w:pPr>
+      <w:rPr>
+        <w:rFonts w:ascii="Symbol" w:hAnsi="Symbol" w:hint="default"/>
+      </w:rPr>
+    </w:lvl>
+    <w:lvl w:ilvl="1" w:tplc="04090003" w:tentative="1">
+      <w:start w:val="1"/>
+      <w:numFmt w:val="bullet"/>
+      <w:lvlText w:val="o"/>
+      <w:lvlJc w:val="left"/>
+      <w:pPr>
+        <w:ind w:left="1440" w:hanging="360"/>
+      </w:pPr>
+      <w:rPr>
+        <w:rFonts w:ascii="Courier New" w:hAnsi="Courier New" w:cs="Courier New" w:hint="default"/>
+      </w:rPr>
+    </w:lvl>
+    <w:lvl w:ilvl="2" w:tplc="04090005" w:tentative="1">
+      <w:start w:val="1"/>
+      <w:numFmt w:val="bullet"/>
+      <w:lvlText w:val=""/>
+      <w:lvlJc w:val="left"/>
+      <w:pPr>
+        <w:ind w:left="2160" w:hanging="360"/>
+      </w:pPr>
+      <w:rPr>
+        <w:rFonts w:ascii="Wingdings" w:hAnsi="Wingdings" w:hint="default"/>
+      </w:rPr>
+    </w:lvl>
+    <w:lvl w:ilvl="3" w:tplc="04090001" w:tentative="1">
+      <w:start w:val="1"/>
+      <w:numFmt w:val="bullet"/>
+      <w:lvlText w:val=""/>
+      <w:lvlJc w:val="left"/>
+      <w:pPr>
+        <w:ind w:left="2880" w:hanging="360"/>
+      </w:pPr>
+      <w:rPr>
+        <w:rFonts w:ascii="Symbol" w:hAnsi="Symbol" w:hint="default"/>
+      </w:rPr>
+    </w:lvl>
+    <w:lvl w:ilvl="4" w:tplc="04090003" w:tentative="1">
+      <w:start w:val="1"/>
+      <w:numFmt w:val="bullet"/>
+      <w:lvlText w:val="o"/>
+      <w:lvlJc w:val="left"/>
+      <w:pPr>
+        <w:ind w:left="3600" w:hanging="360"/>
+      </w:pPr>
+      <w:rPr>
+        <w:rFonts w:ascii="Courier New" w:hAnsi="Courier New" w:cs="Courier New" w:hint="default"/>
+      </w:rPr>
+    </w:lvl>
+    <w:lvl w:ilvl="5" w:tplc="04090005" w:tentative="1">
+      <w:start w:val="1"/>
+      <w:numFmt w:val="bullet"/>
+      <w:lvlText w:val=""/>
+      <w:lvlJc w:val="left"/>
+      <w:pPr>
+        <w:ind w:left="4320" w:hanging="360"/>
+      </w:pPr>
+      <w:rPr>
+        <w:rFonts w:ascii="Wingdings" w:hAnsi="Wingdings" w:hint="default"/>
+      </w:rPr>
+    </w:lvl>
+    <w:lvl w:ilvl="6" w:tplc="04090001" w:tentative="1">
+      <w:start w:val="1"/>
+      <w:numFmt w:val="bullet"/>
+      <w:lvlText w:val=""/>
+      <w:lvlJc w:val="left"/>
+      <w:pPr>
+        <w:ind w:left="5040" w:hanging="360"/>
+      </w:pPr>
+      <w:rPr>
+        <w:rFonts w:ascii="Symbol" w:hAnsi="Symbol" w:hint="default"/>
+      </w:rPr>
+    </w:lvl>
+    <w:lvl w:ilvl="7" w:tplc="04090003" w:tentative="1">
+      <w:start w:val="1"/>
+      <w:numFmt w:val="bullet"/>
+      <w:lvlText w:val="o"/>
+      <w:lvlJc w:val="left"/>
+      <w:pPr>
+        <w:ind w:left="5760" w:hanging="360"/>
+      </w:pPr>
+      <w:rPr>
+        <w:rFonts w:ascii="Courier New" w:hAnsi="Courier New" w:cs="Courier New" w:hint="default"/>
+      </w:rPr>
+    </w:lvl>
+    <w:lvl w:ilvl="8" w:tplc="04090005" w:tentative="1">
+      <w:start w:val="1"/>
+      <w:numFmt w:val="bullet"/>
+      <w:lvlText w:val=""/>
+      <w:lvlJc w:val="left"/>
+      <w:pPr>
+        <w:ind w:left="6480" w:hanging="360"/>
+      </w:pPr>
+      <w:rPr>
+        <w:rFonts w:ascii="Wingdings" w:hAnsi="Wingdings" w:hint="default"/>
+      </w:rPr>
+    </w:lvl>
+  </w:abstractNum>
+  <w:abstractNum w:abstractNumId="6">
+    <w:nsid w:val="338C3C2E"/>
+    <w:multiLevelType w:val="hybridMultilevel"/>
+    <w:tmpl w:val="F4E81E78"/>
+    <w:lvl w:ilvl="0" w:tplc="04090001">
+      <w:start w:val="1"/>
+      <w:numFmt w:val="bullet"/>
+      <w:lvlText w:val=""/>
+      <w:lvlJc w:val="left"/>
+      <w:pPr>
+        <w:ind w:left="720" w:hanging="360"/>
+      </w:pPr>
+      <w:rPr>
+        <w:rFonts w:ascii="Symbol" w:hAnsi="Symbol" w:hint="default"/>
+      </w:rPr>
+    </w:lvl>
+    <w:lvl w:ilvl="1" w:tplc="04090003" w:tentative="1">
+      <w:start w:val="1"/>
+      <w:numFmt w:val="bullet"/>
+      <w:lvlText w:val="o"/>
+      <w:lvlJc w:val="left"/>
+      <w:pPr>
+        <w:ind w:left="1440" w:hanging="360"/>
+      </w:pPr>
+      <w:rPr>
+        <w:rFonts w:ascii="Courier New" w:hAnsi="Courier New" w:cs="Courier New" w:hint="default"/>
+      </w:rPr>
+    </w:lvl>
+    <w:lvl w:ilvl="2" w:tplc="04090005" w:tentative="1">
+      <w:start w:val="1"/>
+      <w:numFmt w:val="bullet"/>
+      <w:lvlText w:val=""/>
+      <w:lvlJc w:val="left"/>
+      <w:pPr>
+        <w:ind w:left="2160" w:hanging="360"/>
+      </w:pPr>
+      <w:rPr>
+        <w:rFonts w:ascii="Wingdings" w:hAnsi="Wingdings" w:hint="default"/>
+      </w:rPr>
+    </w:lvl>
+    <w:lvl w:ilvl="3" w:tplc="04090001" w:tentative="1">
+      <w:start w:val="1"/>
+      <w:numFmt w:val="bullet"/>
+      <w:lvlText w:val=""/>
+      <w:lvlJc w:val="left"/>
+      <w:pPr>
+        <w:ind w:left="2880" w:hanging="360"/>
+      </w:pPr>
+      <w:rPr>
+        <w:rFonts w:ascii="Symbol" w:hAnsi="Symbol" w:hint="default"/>
+      </w:rPr>
+    </w:lvl>
+    <w:lvl w:ilvl="4" w:tplc="04090003" w:tentative="1">
+      <w:start w:val="1"/>
+      <w:numFmt w:val="bullet"/>
+      <w:lvlText w:val="o"/>
+      <w:lvlJc w:val="left"/>
+      <w:pPr>
+        <w:ind w:left="3600" w:hanging="360"/>
+      </w:pPr>
+      <w:rPr>
+        <w:rFonts w:ascii="Courier New" w:hAnsi="Courier New" w:cs="Courier New" w:hint="default"/>
+      </w:rPr>
+    </w:lvl>
+    <w:lvl w:ilvl="5" w:tplc="04090005" w:tentative="1">
+      <w:start w:val="1"/>
+      <w:numFmt w:val="bullet"/>
+      <w:lvlText w:val=""/>
+      <w:lvlJc w:val="left"/>
+      <w:pPr>
+        <w:ind w:left="4320" w:hanging="360"/>
+      </w:pPr>
+      <w:rPr>
+        <w:rFonts w:ascii="Wingdings" w:hAnsi="Wingdings" w:hint="default"/>
+      </w:rPr>
+    </w:lvl>
+    <w:lvl w:ilvl="6" w:tplc="04090001" w:tentative="1">
+      <w:start w:val="1"/>
+      <w:numFmt w:val="bullet"/>
+      <w:lvlText w:val=""/>
+      <w:lvlJc w:val="left"/>
+      <w:pPr>
+        <w:ind w:left="5040" w:hanging="360"/>
+      </w:pPr>
+      <w:rPr>
+        <w:rFonts w:ascii="Symbol" w:hAnsi="Symbol" w:hint="default"/>
+      </w:rPr>
+    </w:lvl>
+    <w:lvl w:ilvl="7" w:tplc="04090003" w:tentative="1">
+      <w:start w:val="1"/>
+      <w:numFmt w:val="bullet"/>
+      <w:lvlText w:val="o"/>
+      <w:lvlJc w:val="left"/>
+      <w:pPr>
+        <w:ind w:left="5760" w:hanging="360"/>
+      </w:pPr>
+      <w:rPr>
+        <w:rFonts w:ascii="Courier New" w:hAnsi="Courier New" w:cs="Courier New" w:hint="default"/>
+      </w:rPr>
+    </w:lvl>
+    <w:lvl w:ilvl="8" w:tplc="04090005" w:tentative="1">
+      <w:start w:val="1"/>
+      <w:numFmt w:val="bullet"/>
+      <w:lvlText w:val=""/>
+      <w:lvlJc w:val="left"/>
+      <w:pPr>
+        <w:ind w:left="6480" w:hanging="360"/>
+      </w:pPr>
+      <w:rPr>
+        <w:rFonts w:ascii="Wingdings" w:hAnsi="Wingdings" w:hint="default"/>
+      </w:rPr>
+    </w:lvl>
+  </w:abstractNum>
+  <w:abstractNum w:abstractNumId="7">
+    <w:nsid w:val="45394C2B"/>
+    <w:multiLevelType w:val="hybridMultilevel"/>
+    <w:tmpl w:val="BFBC3492"/>
+    <w:lvl w:ilvl="0" w:tplc="04090001">
+      <w:start w:val="1"/>
+      <w:numFmt w:val="bullet"/>
+      <w:lvlText w:val=""/>
+      <w:lvlJc w:val="left"/>
+      <w:pPr>
+        <w:ind w:left="720" w:hanging="360"/>
+      </w:pPr>
+      <w:rPr>
+        <w:rFonts w:ascii="Symbol" w:hAnsi="Symbol" w:hint="default"/>
+      </w:rPr>
+    </w:lvl>
+    <w:lvl w:ilvl="1" w:tplc="04090003">
+      <w:start w:val="1"/>
+      <w:numFmt w:val="bullet"/>
+      <w:lvlText w:val="o"/>
+      <w:lvlJc w:val="left"/>
+      <w:pPr>
+        <w:ind w:left="1440" w:hanging="360"/>
+      </w:pPr>
+      <w:rPr>
+        <w:rFonts w:ascii="Courier New" w:hAnsi="Courier New" w:cs="Courier New" w:hint="default"/>
+      </w:rPr>
+    </w:lvl>
+    <w:lvl w:ilvl="2" w:tplc="04090005" w:tentative="1">
+      <w:start w:val="1"/>
+      <w:numFmt w:val="bullet"/>
+      <w:lvlText w:val=""/>
+      <w:lvlJc w:val="left"/>
+      <w:pPr>
+        <w:ind w:left="2160" w:hanging="360"/>
+      </w:pPr>
+      <w:rPr>
+        <w:rFonts w:ascii="Wingdings" w:hAnsi="Wingdings" w:hint="default"/>
+      </w:rPr>
+    </w:lvl>
+    <w:lvl w:ilvl="3" w:tplc="04090001" w:tentative="1">
+      <w:start w:val="1"/>
+      <w:numFmt w:val="bullet"/>
+      <w:lvlText w:val=""/>
+      <w:lvlJc w:val="left"/>
+      <w:pPr>
+        <w:ind w:left="2880" w:hanging="360"/>
+      </w:pPr>
+      <w:rPr>
+        <w:rFonts w:ascii="Symbol" w:hAnsi="Symbol" w:hint="default"/>
+      </w:rPr>
+    </w:lvl>
+    <w:lvl w:ilvl="4" w:tplc="04090003" w:tentative="1">
+      <w:start w:val="1"/>
+      <w:numFmt w:val="bullet"/>
+      <w:lvlText w:val="o"/>
+      <w:lvlJc w:val="left"/>
+      <w:pPr>
+        <w:ind w:left="3600" w:hanging="360"/>
+      </w:pPr>
+      <w:rPr>
+        <w:rFonts w:ascii="Courier New" w:hAnsi="Courier New" w:cs="Courier New" w:hint="default"/>
+      </w:rPr>
+    </w:lvl>
+    <w:lvl w:ilvl="5" w:tplc="04090005" w:tentative="1">
+      <w:start w:val="1"/>
+      <w:numFmt w:val="bullet"/>
+      <w:lvlText w:val=""/>
+      <w:lvlJc w:val="left"/>
+      <w:pPr>
+        <w:ind w:left="4320" w:hanging="360"/>
+      </w:pPr>
+      <w:rPr>
+        <w:rFonts w:ascii="Wingdings" w:hAnsi="Wingdings" w:hint="default"/>
+      </w:rPr>
+    </w:lvl>
+    <w:lvl w:ilvl="6" w:tplc="04090001" w:tentative="1">
+      <w:start w:val="1"/>
+      <w:numFmt w:val="bullet"/>
+      <w:lvlText w:val=""/>
+      <w:lvlJc w:val="left"/>
+      <w:pPr>
+        <w:ind w:left="5040" w:hanging="360"/>
+      </w:pPr>
+      <w:rPr>
+        <w:rFonts w:ascii="Symbol" w:hAnsi="Symbol" w:hint="default"/>
+      </w:rPr>
+    </w:lvl>
+    <w:lvl w:ilvl="7" w:tplc="04090003" w:tentative="1">
+      <w:start w:val="1"/>
+      <w:numFmt w:val="bullet"/>
+      <w:lvlText w:val="o"/>
+      <w:lvlJc w:val="left"/>
+      <w:pPr>
+        <w:ind w:left="5760" w:hanging="360"/>
+      </w:pPr>
+      <w:rPr>
+        <w:rFonts w:ascii="Courier New" w:hAnsi="Courier New" w:cs="Courier New" w:hint="default"/>
+      </w:rPr>
+    </w:lvl>
+    <w:lvl w:ilvl="8" w:tplc="04090005" w:tentative="1">
+      <w:start w:val="1"/>
+      <w:numFmt w:val="bullet"/>
+      <w:lvlText w:val=""/>
+      <w:lvlJc w:val="left"/>
+      <w:pPr>
+        <w:ind w:left="6480" w:hanging="360"/>
+      </w:pPr>
+      <w:rPr>
+        <w:rFonts w:ascii="Wingdings" w:hAnsi="Wingdings" w:hint="default"/>
+      </w:rPr>
+    </w:lvl>
+  </w:abstractNum>
+  <w:abstractNum w:abstractNumId="8">
+    <w:nsid w:val="45C558A1"/>
+    <w:multiLevelType w:val="hybridMultilevel"/>
+    <w:tmpl w:val="C81A4346"/>
+    <w:lvl w:ilvl="0" w:tplc="04090001">
+      <w:start w:val="1"/>
+      <w:numFmt w:val="bullet"/>
+      <w:lvlText w:val=""/>
+      <w:lvlJc w:val="left"/>
+      <w:pPr>
+        <w:ind w:left="720" w:hanging="360"/>
+      </w:pPr>
+      <w:rPr>
+        <w:rFonts w:ascii="Symbol" w:hAnsi="Symbol" w:hint="default"/>
+      </w:rPr>
+    </w:lvl>
+    <w:lvl w:ilvl="1" w:tplc="04090003" w:tentative="1">
+      <w:start w:val="1"/>
+      <w:numFmt w:val="bullet"/>
+      <w:lvlText w:val="o"/>
+      <w:lvlJc w:val="left"/>
+      <w:pPr>
+        <w:ind w:left="1440" w:hanging="360"/>
+      </w:pPr>
+      <w:rPr>
+        <w:rFonts w:ascii="Courier New" w:hAnsi="Courier New" w:cs="Courier New" w:hint="default"/>
+      </w:rPr>
+    </w:lvl>
+    <w:lvl w:ilvl="2" w:tplc="04090005" w:tentative="1">
+      <w:start w:val="1"/>
+      <w:numFmt w:val="bullet"/>
+      <w:lvlText w:val=""/>
+      <w:lvlJc w:val="left"/>
+      <w:pPr>
+        <w:ind w:left="2160" w:hanging="360"/>
+      </w:pPr>
+      <w:rPr>
+        <w:rFonts w:ascii="Wingdings" w:hAnsi="Wingdings" w:hint="default"/>
+      </w:rPr>
+    </w:lvl>
+    <w:lvl w:ilvl="3" w:tplc="04090001" w:tentative="1">
+      <w:start w:val="1"/>
+      <w:numFmt w:val="bullet"/>
+      <w:lvlText w:val=""/>
+      <w:lvlJc w:val="left"/>
+      <w:pPr>
+        <w:ind w:left="2880" w:hanging="360"/>
+      </w:pPr>
+      <w:rPr>
+        <w:rFonts w:ascii="Symbol" w:hAnsi="Symbol" w:hint="default"/>
+      </w:rPr>
+    </w:lvl>
+    <w:lvl w:ilvl="4" w:tplc="04090003" w:tentative="1">
+      <w:start w:val="1"/>
+      <w:numFmt w:val="bullet"/>
+      <w:lvlText w:val="o"/>
+      <w:lvlJc w:val="left"/>
+      <w:pPr>
+        <w:ind w:left="3600" w:hanging="360"/>
+      </w:pPr>
+      <w:rPr>
+        <w:rFonts w:ascii="Courier New" w:hAnsi="Courier New" w:cs="Courier New" w:hint="default"/>
+      </w:rPr>
+    </w:lvl>
+    <w:lvl w:ilvl="5" w:tplc="04090005" w:tentative="1">
+      <w:start w:val="1"/>
+      <w:numFmt w:val="bullet"/>
+      <w:lvlText w:val=""/>
+      <w:lvlJc w:val="left"/>
+      <w:pPr>
+        <w:ind w:left="4320" w:hanging="360"/>
+      </w:pPr>
+      <w:rPr>
+        <w:rFonts w:ascii="Wingdings" w:hAnsi="Wingdings" w:hint="default"/>
+      </w:rPr>
+    </w:lvl>
+    <w:lvl w:ilvl="6" w:tplc="04090001" w:tentative="1">
+      <w:start w:val="1"/>
+      <w:numFmt w:val="bullet"/>
+      <w:lvlText w:val=""/>
+      <w:lvlJc w:val="left"/>
+      <w:pPr>
+        <w:ind w:left="5040" w:hanging="360"/>
+      </w:pPr>
+      <w:rPr>
+        <w:rFonts w:ascii="Symbol" w:hAnsi="Symbol" w:hint="default"/>
+      </w:rPr>
+    </w:lvl>
+    <w:lvl w:ilvl="7" w:tplc="04090003" w:tentative="1">
+      <w:start w:val="1"/>
+      <w:numFmt w:val="bullet"/>
+      <w:lvlText w:val="o"/>
+      <w:lvlJc w:val="left"/>
+      <w:pPr>
+        <w:ind w:left="5760" w:hanging="360"/>
+      </w:pPr>
+      <w:rPr>
+        <w:rFonts w:ascii="Courier New" w:hAnsi="Courier New" w:cs="Courier New" w:hint="default"/>
+      </w:rPr>
+    </w:lvl>
+    <w:lvl w:ilvl="8" w:tplc="04090005" w:tentative="1">
+      <w:start w:val="1"/>
+      <w:numFmt w:val="bullet"/>
+      <w:lvlText w:val=""/>
+      <w:lvlJc w:val="left"/>
+      <w:pPr>
+        <w:ind w:left="6480" w:hanging="360"/>
+      </w:pPr>
+      <w:rPr>
+        <w:rFonts w:ascii="Wingdings" w:hAnsi="Wingdings" w:hint="default"/>
+      </w:rPr>
+    </w:lvl>
+  </w:abstractNum>
+  <w:abstractNum w:abstractNumId="9">
     <w:nsid w:val="535706A0"/>
     <w:multiLevelType w:val="hybridMultilevel"/>
     <w:tmpl w:val="B3D0CF72"/>
@@ -948,7 +3328,120 @@
       </w:rPr>
     </w:lvl>
   </w:abstractNum>
-  <w:abstractNum w:abstractNumId="3">
+  <w:abstractNum w:abstractNumId="10">
+    <w:nsid w:val="559E44D5"/>
+    <w:multiLevelType w:val="hybridMultilevel"/>
+    <w:tmpl w:val="DB4EC85E"/>
+    <w:lvl w:ilvl="0" w:tplc="04090001">
+      <w:start w:val="1"/>
+      <w:numFmt w:val="bullet"/>
+      <w:lvlText w:val=""/>
+      <w:lvlJc w:val="left"/>
+      <w:pPr>
+        <w:ind w:left="720" w:hanging="360"/>
+      </w:pPr>
+      <w:rPr>
+        <w:rFonts w:ascii="Symbol" w:hAnsi="Symbol" w:hint="default"/>
+      </w:rPr>
+    </w:lvl>
+    <w:lvl w:ilvl="1" w:tplc="04090003" w:tentative="1">
+      <w:start w:val="1"/>
+      <w:numFmt w:val="bullet"/>
+      <w:lvlText w:val="o"/>
+      <w:lvlJc w:val="left"/>
+      <w:pPr>
+        <w:ind w:left="1440" w:hanging="360"/>
+      </w:pPr>
+      <w:rPr>
+        <w:rFonts w:ascii="Courier New" w:hAnsi="Courier New" w:cs="Courier New" w:hint="default"/>
+      </w:rPr>
+    </w:lvl>
+    <w:lvl w:ilvl="2" w:tplc="04090005" w:tentative="1">
+      <w:start w:val="1"/>
+      <w:numFmt w:val="bullet"/>
+      <w:lvlText w:val=""/>
+      <w:lvlJc w:val="left"/>
+      <w:pPr>
+        <w:ind w:left="2160" w:hanging="360"/>
+      </w:pPr>
+      <w:rPr>
+        <w:rFonts w:ascii="Wingdings" w:hAnsi="Wingdings" w:hint="default"/>
+      </w:rPr>
+    </w:lvl>
+    <w:lvl w:ilvl="3" w:tplc="04090001" w:tentative="1">
+      <w:start w:val="1"/>
+      <w:numFmt w:val="bullet"/>
+      <w:lvlText w:val=""/>
+      <w:lvlJc w:val="left"/>
+      <w:pPr>
+        <w:ind w:left="2880" w:hanging="360"/>
+      </w:pPr>
+      <w:rPr>
+        <w:rFonts w:ascii="Symbol" w:hAnsi="Symbol" w:hint="default"/>
+      </w:rPr>
+    </w:lvl>
+    <w:lvl w:ilvl="4" w:tplc="04090003" w:tentative="1">
+      <w:start w:val="1"/>
+      <w:numFmt w:val="bullet"/>
+      <w:lvlText w:val="o"/>
+      <w:lvlJc w:val="left"/>
+      <w:pPr>
+        <w:ind w:left="3600" w:hanging="360"/>
+      </w:pPr>
+      <w:rPr>
+        <w:rFonts w:ascii="Courier New" w:hAnsi="Courier New" w:cs="Courier New" w:hint="default"/>
+      </w:rPr>
+    </w:lvl>
+    <w:lvl w:ilvl="5" w:tplc="04090005" w:tentative="1">
+      <w:start w:val="1"/>
+      <w:numFmt w:val="bullet"/>
+      <w:lvlText w:val=""/>
+      <w:lvlJc w:val="left"/>
+      <w:pPr>
+        <w:ind w:left="4320" w:hanging="360"/>
+      </w:pPr>
+      <w:rPr>
+        <w:rFonts w:ascii="Wingdings" w:hAnsi="Wingdings" w:hint="default"/>
+      </w:rPr>
+    </w:lvl>
+    <w:lvl w:ilvl="6" w:tplc="04090001" w:tentative="1">
+      <w:start w:val="1"/>
+      <w:numFmt w:val="bullet"/>
+      <w:lvlText w:val=""/>
+      <w:lvlJc w:val="left"/>
+      <w:pPr>
+        <w:ind w:left="5040" w:hanging="360"/>
+      </w:pPr>
+      <w:rPr>
+        <w:rFonts w:ascii="Symbol" w:hAnsi="Symbol" w:hint="default"/>
+      </w:rPr>
+    </w:lvl>
+    <w:lvl w:ilvl="7" w:tplc="04090003" w:tentative="1">
+      <w:start w:val="1"/>
+      <w:numFmt w:val="bullet"/>
+      <w:lvlText w:val="o"/>
+      <w:lvlJc w:val="left"/>
+      <w:pPr>
+        <w:ind w:left="5760" w:hanging="360"/>
+      </w:pPr>
+      <w:rPr>
+        <w:rFonts w:ascii="Courier New" w:hAnsi="Courier New" w:cs="Courier New" w:hint="default"/>
+      </w:rPr>
+    </w:lvl>
+    <w:lvl w:ilvl="8" w:tplc="04090005" w:tentative="1">
+      <w:start w:val="1"/>
+      <w:numFmt w:val="bullet"/>
+      <w:lvlText w:val=""/>
+      <w:lvlJc w:val="left"/>
+      <w:pPr>
+        <w:ind w:left="6480" w:hanging="360"/>
+      </w:pPr>
+      <w:rPr>
+        <w:rFonts w:ascii="Wingdings" w:hAnsi="Wingdings" w:hint="default"/>
+      </w:rPr>
+    </w:lvl>
+  </w:abstractNum>
+  <w:abstractNum w:abstractNumId="11">
     <w:nsid w:val="570B07B7"/>
     <w:multiLevelType w:val="hybridMultilevel"/>
     <w:tmpl w:val="6750DF0C"/>
@@ -1061,17 +3554,273 @@
       </w:rPr>
     </w:lvl>
   </w:abstractNum>
+  <w:abstractNum w:abstractNumId="12">
+    <w:nsid w:val="5BEB0C27"/>
+    <w:multiLevelType w:val="hybridMultilevel"/>
+    <w:tmpl w:val="E73ED9E0"/>
+    <w:lvl w:ilvl="0" w:tplc="04090001">
+      <w:start w:val="1"/>
+      <w:numFmt w:val="bullet"/>
+      <w:lvlText w:val=""/>
+      <w:lvlJc w:val="left"/>
+      <w:pPr>
+        <w:ind w:left="720" w:hanging="360"/>
+      </w:pPr>
+      <w:rPr>
+        <w:rFonts w:ascii="Symbol" w:hAnsi="Symbol" w:hint="default"/>
+      </w:rPr>
+    </w:lvl>
+    <w:lvl w:ilvl="1" w:tplc="04090003" w:tentative="1">
+      <w:start w:val="1"/>
+      <w:numFmt w:val="bullet"/>
+      <w:lvlText w:val="o"/>
+      <w:lvlJc w:val="left"/>
+      <w:pPr>
+        <w:ind w:left="1440" w:hanging="360"/>
+      </w:pPr>
+      <w:rPr>
+        <w:rFonts w:ascii="Courier New" w:hAnsi="Courier New" w:cs="Courier New" w:hint="default"/>
+      </w:rPr>
+    </w:lvl>
+    <w:lvl w:ilvl="2" w:tplc="04090005" w:tentative="1">
+      <w:start w:val="1"/>
+      <w:numFmt w:val="bullet"/>
+      <w:lvlText w:val=""/>
+      <w:lvlJc w:val="left"/>
+      <w:pPr>
+        <w:ind w:left="2160" w:hanging="360"/>
+      </w:pPr>
+      <w:rPr>
+        <w:rFonts w:ascii="Wingdings" w:hAnsi="Wingdings" w:hint="default"/>
+      </w:rPr>
+    </w:lvl>
+    <w:lvl w:ilvl="3" w:tplc="04090001" w:tentative="1">
+      <w:start w:val="1"/>
+      <w:numFmt w:val="bullet"/>
+      <w:lvlText w:val=""/>
+      <w:lvlJc w:val="left"/>
+      <w:pPr>
+        <w:ind w:left="2880" w:hanging="360"/>
+      </w:pPr>
+      <w:rPr>
+        <w:rFonts w:ascii="Symbol" w:hAnsi="Symbol" w:hint="default"/>
+      </w:rPr>
+    </w:lvl>
+    <w:lvl w:ilvl="4" w:tplc="04090003" w:tentative="1">
+      <w:start w:val="1"/>
+      <w:numFmt w:val="bullet"/>
+      <w:lvlText w:val="o"/>
+      <w:lvlJc w:val="left"/>
+      <w:pPr>
+        <w:ind w:left="3600" w:hanging="360"/>
+      </w:pPr>
+      <w:rPr>
+        <w:rFonts w:ascii="Courier New" w:hAnsi="Courier New" w:cs="Courier New" w:hint="default"/>
+      </w:rPr>
+    </w:lvl>
+    <w:lvl w:ilvl="5" w:tplc="04090005" w:tentative="1">
+      <w:start w:val="1"/>
+      <w:numFmt w:val="bullet"/>
+      <w:lvlText w:val=""/>
+      <w:lvlJc w:val="left"/>
+      <w:pPr>
+        <w:ind w:left="4320" w:hanging="360"/>
+      </w:pPr>
+      <w:rPr>
+        <w:rFonts w:ascii="Wingdings" w:hAnsi="Wingdings" w:hint="default"/>
+      </w:rPr>
+    </w:lvl>
+    <w:lvl w:ilvl="6" w:tplc="04090001" w:tentative="1">
+      <w:start w:val="1"/>
+      <w:numFmt w:val="bullet"/>
+      <w:lvlText w:val=""/>
+      <w:lvlJc w:val="left"/>
+      <w:pPr>
+        <w:ind w:left="5040" w:hanging="360"/>
+      </w:pPr>
+      <w:rPr>
+        <w:rFonts w:ascii="Symbol" w:hAnsi="Symbol" w:hint="default"/>
+      </w:rPr>
+    </w:lvl>
+    <w:lvl w:ilvl="7" w:tplc="04090003" w:tentative="1">
+      <w:start w:val="1"/>
+      <w:numFmt w:val="bullet"/>
+      <w:lvlText w:val="o"/>
+      <w:lvlJc w:val="left"/>
+      <w:pPr>
+        <w:ind w:left="5760" w:hanging="360"/>
+      </w:pPr>
+      <w:rPr>
+        <w:rFonts w:ascii="Courier New" w:hAnsi="Courier New" w:cs="Courier New" w:hint="default"/>
+      </w:rPr>
+    </w:lvl>
+    <w:lvl w:ilvl="8" w:tplc="04090005" w:tentative="1">
+      <w:start w:val="1"/>
+      <w:numFmt w:val="bullet"/>
+      <w:lvlText w:val=""/>
+      <w:lvlJc w:val="left"/>
+      <w:pPr>
+        <w:ind w:left="6480" w:hanging="360"/>
+      </w:pPr>
+      <w:rPr>
+        <w:rFonts w:ascii="Wingdings" w:hAnsi="Wingdings" w:hint="default"/>
+      </w:rPr>
+    </w:lvl>
+  </w:abstractNum>
+  <w:abstractNum w:abstractNumId="13">
+    <w:nsid w:val="66464B39"/>
+    <w:multiLevelType w:val="hybridMultilevel"/>
+    <w:tmpl w:val="3E324F72"/>
+    <w:lvl w:ilvl="0" w:tplc="04090001">
+      <w:start w:val="1"/>
+      <w:numFmt w:val="bullet"/>
+      <w:lvlText w:val=""/>
+      <w:lvlJc w:val="left"/>
+      <w:pPr>
+        <w:ind w:left="720" w:hanging="360"/>
+      </w:pPr>
+      <w:rPr>
+        <w:rFonts w:ascii="Symbol" w:hAnsi="Symbol" w:hint="default"/>
+      </w:rPr>
+    </w:lvl>
+    <w:lvl w:ilvl="1" w:tplc="04090003">
+      <w:start w:val="1"/>
+      <w:numFmt w:val="bullet"/>
+      <w:lvlText w:val="o"/>
+      <w:lvlJc w:val="left"/>
+      <w:pPr>
+        <w:ind w:left="1440" w:hanging="360"/>
+      </w:pPr>
+      <w:rPr>
+        <w:rFonts w:ascii="Courier New" w:hAnsi="Courier New" w:cs="Courier New" w:hint="default"/>
+      </w:rPr>
+    </w:lvl>
+    <w:lvl w:ilvl="2" w:tplc="04090005" w:tentative="1">
+      <w:start w:val="1"/>
+      <w:numFmt w:val="bullet"/>
+      <w:lvlText w:val=""/>
+      <w:lvlJc w:val="left"/>
+      <w:pPr>
+        <w:ind w:left="2160" w:hanging="360"/>
+      </w:pPr>
+      <w:rPr>
+        <w:rFonts w:ascii="Wingdings" w:hAnsi="Wingdings" w:hint="default"/>
+      </w:rPr>
+    </w:lvl>
+    <w:lvl w:ilvl="3" w:tplc="04090001" w:tentative="1">
+      <w:start w:val="1"/>
+      <w:numFmt w:val="bullet"/>
+      <w:lvlText w:val=""/>
+      <w:lvlJc w:val="left"/>
+      <w:pPr>
+        <w:ind w:left="2880" w:hanging="360"/>
+      </w:pPr>
+      <w:rPr>
+        <w:rFonts w:ascii="Symbol" w:hAnsi="Symbol" w:hint="default"/>
+      </w:rPr>
+    </w:lvl>
+    <w:lvl w:ilvl="4" w:tplc="04090003" w:tentative="1">
+      <w:start w:val="1"/>
+      <w:numFmt w:val="bullet"/>
+      <w:lvlText w:val="o"/>
+      <w:lvlJc w:val="left"/>
+      <w:pPr>
+        <w:ind w:left="3600" w:hanging="360"/>
+      </w:pPr>
+      <w:rPr>
+        <w:rFonts w:ascii="Courier New" w:hAnsi="Courier New" w:cs="Courier New" w:hint="default"/>
+      </w:rPr>
+    </w:lvl>
+    <w:lvl w:ilvl="5" w:tplc="04090005" w:tentative="1">
+      <w:start w:val="1"/>
+      <w:numFmt w:val="bullet"/>
+      <w:lvlText w:val=""/>
+      <w:lvlJc w:val="left"/>
+      <w:pPr>
+        <w:ind w:left="4320" w:hanging="360"/>
+      </w:pPr>
+      <w:rPr>
+        <w:rFonts w:ascii="Wingdings" w:hAnsi="Wingdings" w:hint="default"/>
+      </w:rPr>
+    </w:lvl>
+    <w:lvl w:ilvl="6" w:tplc="04090001" w:tentative="1">
+      <w:start w:val="1"/>
+      <w:numFmt w:val="bullet"/>
+      <w:lvlText w:val=""/>
+      <w:lvlJc w:val="left"/>
+      <w:pPr>
+        <w:ind w:left="5040" w:hanging="360"/>
+      </w:pPr>
+      <w:rPr>
+        <w:rFonts w:ascii="Symbol" w:hAnsi="Symbol" w:hint="default"/>
+      </w:rPr>
+    </w:lvl>
+    <w:lvl w:ilvl="7" w:tplc="04090003" w:tentative="1">
+      <w:start w:val="1"/>
+      <w:numFmt w:val="bullet"/>
+      <w:lvlText w:val="o"/>
+      <w:lvlJc w:val="left"/>
+      <w:pPr>
+        <w:ind w:left="5760" w:hanging="360"/>
+      </w:pPr>
+      <w:rPr>
+        <w:rFonts w:ascii="Courier New" w:hAnsi="Courier New" w:cs="Courier New" w:hint="default"/>
+      </w:rPr>
+    </w:lvl>
+    <w:lvl w:ilvl="8" w:tplc="04090005" w:tentative="1">
+      <w:start w:val="1"/>
+      <w:numFmt w:val="bullet"/>
+      <w:lvlText w:val=""/>
+      <w:lvlJc w:val="left"/>
+      <w:pPr>
+        <w:ind w:left="6480" w:hanging="360"/>
+      </w:pPr>
+      <w:rPr>
+        <w:rFonts w:ascii="Wingdings" w:hAnsi="Wingdings" w:hint="default"/>
+      </w:rPr>
+    </w:lvl>
+  </w:abstractNum>
   <w:num w:numId="1">
+    <w:abstractNumId w:val="1"/>
+  </w:num>
+  <w:num w:numId="2">
+    <w:abstractNumId w:val="11"/>
+  </w:num>
+  <w:num w:numId="3">
+    <w:abstractNumId w:val="9"/>
+  </w:num>
+  <w:num w:numId="4">
+    <w:abstractNumId w:val="2"/>
+  </w:num>
+  <w:num w:numId="5">
+    <w:abstractNumId w:val="5"/>
+  </w:num>
+  <w:num w:numId="6">
+    <w:abstractNumId w:val="10"/>
+  </w:num>
+  <w:num w:numId="7">
+    <w:abstractNumId w:val="8"/>
+  </w:num>
+  <w:num w:numId="8">
+    <w:abstractNumId w:val="12"/>
+  </w:num>
+  <w:num w:numId="9">
+    <w:abstractNumId w:val="13"/>
+  </w:num>
+  <w:num w:numId="10">
     <w:abstractNumId w:val="0"/>
   </w:num>
-  <w:num w:numId="2">
+  <w:num w:numId="11">
+    <w:abstractNumId w:val="4"/>
+  </w:num>
+  <w:num w:numId="12">
+    <w:abstractNumId w:val="7"/>
+  </w:num>
+  <w:num w:numId="13">
     <w:abstractNumId w:val="3"/>
   </w:num>
-  <w:num w:numId="3">
-    <w:abstractNumId w:val="2"/>
-  </w:num>
-  <w:num w:numId="4">
-    <w:abstractNumId w:val="1"/>
+  <w:num w:numId="14">
+    <w:abstractNumId w:val="6"/>
   </w:num>
 </w:numbering>
 </file>

</xml_diff>